<commit_message>
Knowing about the SAP GUI
</commit_message>
<xml_diff>
--- a/db_Document/basic.docx
+++ b/db_Document/basic.docx
@@ -65,27 +65,14 @@
       <w:r>
         <w:t xml:space="preserve">Figure </w:t>
       </w:r>
-      <w:r>
-        <w:fldChar w:fldCharType="begin"/>
-      </w:r>
-      <w:r>
-        <w:instrText xml:space="preserve"> SEQ Figure \* ARABIC </w:instrText>
-      </w:r>
-      <w:r>
-        <w:fldChar w:fldCharType="separate"/>
-      </w:r>
-      <w:r>
-        <w:rPr>
-          <w:noProof/>
-        </w:rPr>
-        <w:t>1</w:t>
-      </w:r>
-      <w:r>
-        <w:rPr>
-          <w:noProof/>
-        </w:rPr>
-        <w:fldChar w:fldCharType="end"/>
-      </w:r>
+      <w:fldSimple w:instr=" SEQ Figure \* ARABIC ">
+        <w:r>
+          <w:rPr>
+            <w:noProof/>
+          </w:rPr>
+          <w:t>1</w:t>
+        </w:r>
+      </w:fldSimple>
       <w:r>
         <w:t xml:space="preserve"> What is SAP and ERP</w:t>
       </w:r>
@@ -100,12 +87,17 @@
         <w:t>Multi-</w:t>
       </w:r>
       <w:proofErr w:type="spellStart"/>
+      <w:proofErr w:type="gramStart"/>
       <w:r>
         <w:t>lingal</w:t>
       </w:r>
       <w:proofErr w:type="spellEnd"/>
       <w:r>
-        <w:t xml:space="preserve"> :- Multiple Language</w:t>
+        <w:t xml:space="preserve"> :</w:t>
+      </w:r>
+      <w:proofErr w:type="gramEnd"/>
+      <w:r>
+        <w:t>- Multiple Language</w:t>
       </w:r>
     </w:p>
     <w:p>
@@ -162,27 +154,14 @@
       <w:r>
         <w:t xml:space="preserve">Figure </w:t>
       </w:r>
-      <w:r>
-        <w:fldChar w:fldCharType="begin"/>
-      </w:r>
-      <w:r>
-        <w:instrText xml:space="preserve"> SEQ Figure \* ARABIC </w:instrText>
-      </w:r>
-      <w:r>
-        <w:fldChar w:fldCharType="separate"/>
-      </w:r>
-      <w:r>
-        <w:rPr>
-          <w:noProof/>
-        </w:rPr>
-        <w:t>2</w:t>
-      </w:r>
-      <w:r>
-        <w:rPr>
-          <w:noProof/>
-        </w:rPr>
-        <w:fldChar w:fldCharType="end"/>
-      </w:r>
+      <w:fldSimple w:instr=" SEQ Figure \* ARABIC ">
+        <w:r>
+          <w:rPr>
+            <w:noProof/>
+          </w:rPr>
+          <w:t>2</w:t>
+        </w:r>
+      </w:fldSimple>
       <w:r>
         <w:t xml:space="preserve">  R/</w:t>
       </w:r>
@@ -248,29 +227,24 @@
       <w:r>
         <w:t xml:space="preserve">Figure </w:t>
       </w:r>
-      <w:r>
-        <w:fldChar w:fldCharType="begin"/>
-      </w:r>
-      <w:r>
-        <w:instrText xml:space="preserve"> SEQ Figure \* ARABIC </w:instrText>
-      </w:r>
-      <w:r>
-        <w:fldChar w:fldCharType="separate"/>
-      </w:r>
-      <w:r>
-        <w:rPr>
-          <w:noProof/>
-        </w:rPr>
-        <w:t>3</w:t>
-      </w:r>
-      <w:r>
-        <w:rPr>
-          <w:noProof/>
-        </w:rPr>
-        <w:fldChar w:fldCharType="end"/>
-      </w:r>
-      <w:r>
-        <w:t xml:space="preserve"> SAP NetWeaver it integrates e.g. ERP CRM SRM PI</w:t>
+      <w:fldSimple w:instr=" SEQ Figure \* ARABIC ">
+        <w:r>
+          <w:rPr>
+            <w:noProof/>
+          </w:rPr>
+          <w:t>3</w:t>
+        </w:r>
+      </w:fldSimple>
+      <w:r>
+        <w:t xml:space="preserve"> SAP NetWeaver it integrates </w:t>
+      </w:r>
+      <w:proofErr w:type="gramStart"/>
+      <w:r>
+        <w:t>e.g.</w:t>
+      </w:r>
+      <w:proofErr w:type="gramEnd"/>
+      <w:r>
+        <w:t xml:space="preserve"> ERP CRM SRM PI</w:t>
       </w:r>
     </w:p>
     <w:p>
@@ -327,27 +301,14 @@
       <w:r>
         <w:t xml:space="preserve">Figure </w:t>
       </w:r>
-      <w:r>
-        <w:fldChar w:fldCharType="begin"/>
-      </w:r>
-      <w:r>
-        <w:instrText xml:space="preserve"> SEQ Figure \* ARABIC </w:instrText>
-      </w:r>
-      <w:r>
-        <w:fldChar w:fldCharType="separate"/>
-      </w:r>
-      <w:r>
-        <w:rPr>
-          <w:noProof/>
-        </w:rPr>
-        <w:t>4</w:t>
-      </w:r>
-      <w:r>
-        <w:rPr>
-          <w:noProof/>
-        </w:rPr>
-        <w:fldChar w:fldCharType="end"/>
-      </w:r>
+      <w:fldSimple w:instr=" SEQ Figure \* ARABIC ">
+        <w:r>
+          <w:rPr>
+            <w:noProof/>
+          </w:rPr>
+          <w:t>4</w:t>
+        </w:r>
+      </w:fldSimple>
       <w:r>
         <w:t xml:space="preserve"> Models in SAP</w:t>
       </w:r>
@@ -406,27 +367,14 @@
       <w:r>
         <w:t xml:space="preserve">Figure </w:t>
       </w:r>
-      <w:r>
-        <w:fldChar w:fldCharType="begin"/>
-      </w:r>
-      <w:r>
-        <w:instrText xml:space="preserve"> SEQ Figure \* ARABIC </w:instrText>
-      </w:r>
-      <w:r>
-        <w:fldChar w:fldCharType="separate"/>
-      </w:r>
-      <w:r>
-        <w:rPr>
-          <w:noProof/>
-        </w:rPr>
-        <w:t>5</w:t>
-      </w:r>
-      <w:r>
-        <w:rPr>
-          <w:noProof/>
-        </w:rPr>
-        <w:fldChar w:fldCharType="end"/>
-      </w:r>
+      <w:fldSimple w:instr=" SEQ Figure \* ARABIC ">
+        <w:r>
+          <w:rPr>
+            <w:noProof/>
+          </w:rPr>
+          <w:t>5</w:t>
+        </w:r>
+      </w:fldSimple>
       <w:r>
         <w:t xml:space="preserve"> Login Configuration</w:t>
       </w:r>
@@ -494,27 +442,14 @@
       <w:r>
         <w:t xml:space="preserve">Figure </w:t>
       </w:r>
-      <w:r>
-        <w:fldChar w:fldCharType="begin"/>
-      </w:r>
-      <w:r>
-        <w:instrText xml:space="preserve"> SEQ Figure \* ARABIC </w:instrText>
-      </w:r>
-      <w:r>
-        <w:fldChar w:fldCharType="separate"/>
-      </w:r>
-      <w:r>
-        <w:rPr>
-          <w:noProof/>
-        </w:rPr>
-        <w:t>6</w:t>
-      </w:r>
-      <w:r>
-        <w:rPr>
-          <w:noProof/>
-        </w:rPr>
-        <w:fldChar w:fldCharType="end"/>
-      </w:r>
+      <w:fldSimple w:instr=" SEQ Figure \* ARABIC ">
+        <w:r>
+          <w:rPr>
+            <w:noProof/>
+          </w:rPr>
+          <w:t>6</w:t>
+        </w:r>
+      </w:fldSimple>
       <w:r>
         <w:t xml:space="preserve"> Application Server Architecture</w:t>
       </w:r>
@@ -754,6 +689,9 @@
         <w:jc w:val="center"/>
       </w:pPr>
       <w:r>
+        <w:rPr>
+          <w:noProof/>
+        </w:rPr>
         <w:drawing>
           <wp:inline distT="0" distB="0" distL="0" distR="0" wp14:anchorId="0337591F" wp14:editId="660C984F">
             <wp:extent cx="5731510" cy="2856230"/>
@@ -799,209 +737,202 @@
       <w:r>
         <w:t xml:space="preserve">Figure </w:t>
       </w:r>
-      <w:r>
-        <w:fldChar w:fldCharType="begin"/>
-      </w:r>
-      <w:r>
-        <w:instrText xml:space="preserve"> SEQ Figure \* ARABIC </w:instrText>
-      </w:r>
-      <w:r>
-        <w:fldChar w:fldCharType="separate"/>
-      </w:r>
+      <w:fldSimple w:instr=" SEQ Figure \* ARABIC ">
+        <w:r>
+          <w:rPr>
+            <w:noProof/>
+          </w:rPr>
+          <w:t>7</w:t>
+        </w:r>
+      </w:fldSimple>
+      <w:r>
+        <w:t xml:space="preserve"> SAP system landscape</w:t>
+      </w:r>
+    </w:p>
+    <w:p>
+      <w:pPr>
+        <w:pStyle w:val="Heading2"/>
+        <w:numPr>
+          <w:ilvl w:val="0"/>
+          <w:numId w:val="7"/>
+        </w:numPr>
+      </w:pPr>
+      <w:r>
+        <w:t>Development</w:t>
+      </w:r>
+    </w:p>
+    <w:p>
+      <w:r>
+        <w:t xml:space="preserve">Whatever development we do creating program, tables, classes, function that all things are done in development system </w:t>
+      </w:r>
+    </w:p>
+    <w:p>
+      <w:pPr>
+        <w:pStyle w:val="Heading2"/>
+        <w:numPr>
+          <w:ilvl w:val="0"/>
+          <w:numId w:val="7"/>
+        </w:numPr>
+      </w:pPr>
+      <w:r>
+        <w:t xml:space="preserve">Quality </w:t>
+      </w:r>
+    </w:p>
+    <w:p>
+      <w:r>
+        <w:t>It is used for testing purpose</w:t>
+      </w:r>
+    </w:p>
+    <w:p>
+      <w:pPr>
+        <w:pStyle w:val="Heading2"/>
+        <w:numPr>
+          <w:ilvl w:val="0"/>
+          <w:numId w:val="7"/>
+        </w:numPr>
+      </w:pPr>
+      <w:r>
+        <w:t xml:space="preserve">Development </w:t>
+      </w:r>
+    </w:p>
+    <w:p>
+      <w:r>
+        <w:t xml:space="preserve">It is used by the user or by the customer </w:t>
+      </w:r>
+    </w:p>
+    <w:p>
+      <w:pPr>
+        <w:pStyle w:val="Heading2"/>
+      </w:pPr>
+      <w:r>
+        <w:t>How do they move the code?</w:t>
+      </w:r>
+    </w:p>
+    <w:p>
+      <w:r>
+        <w:t xml:space="preserve">They move the code using work bench request </w:t>
+      </w:r>
+    </w:p>
+    <w:p>
+      <w:r>
+        <w:t xml:space="preserve">It is a Mechanism to transport the object from one system to another system </w:t>
+      </w:r>
+    </w:p>
+    <w:p>
+      <w:pPr>
+        <w:pStyle w:val="Heading1"/>
+      </w:pPr>
+      <w:r>
+        <w:t>Types of SAP GUI</w:t>
+      </w:r>
+    </w:p>
+    <w:p>
+      <w:r>
+        <w:t xml:space="preserve">GUI </w:t>
+      </w:r>
+    </w:p>
+    <w:p>
+      <w:r>
+        <w:t xml:space="preserve">G – Graphical </w:t>
+      </w:r>
+    </w:p>
+    <w:p>
+      <w:r>
+        <w:t>U – User</w:t>
+      </w:r>
+    </w:p>
+    <w:p>
+      <w:r>
+        <w:t xml:space="preserve">I – Interface </w:t>
+      </w:r>
+    </w:p>
+    <w:p>
+      <w:r>
+        <w:t xml:space="preserve">It allows end user to use various SAP application by providing easy to use graphical interface </w:t>
+      </w:r>
+    </w:p>
+    <w:p>
+      <w:pPr>
+        <w:pStyle w:val="Heading2"/>
+        <w:numPr>
+          <w:ilvl w:val="0"/>
+          <w:numId w:val="9"/>
+        </w:numPr>
+      </w:pPr>
+      <w:r>
+        <w:t xml:space="preserve">SAP GUI for Windows </w:t>
+      </w:r>
+    </w:p>
+    <w:p>
+      <w:r>
+        <w:t xml:space="preserve">SAP GUI for Windows is </w:t>
+      </w:r>
+      <w:r>
+        <w:t xml:space="preserve">a Windows operating system that offers a windows-like </w:t>
+      </w:r>
+      <w:r>
+        <w:tab/>
+        <w:t>user experience.</w:t>
+      </w:r>
+    </w:p>
+    <w:p>
+      <w:pPr>
+        <w:pStyle w:val="Heading2"/>
+        <w:numPr>
+          <w:ilvl w:val="0"/>
+          <w:numId w:val="9"/>
+        </w:numPr>
+      </w:pPr>
+      <w:r>
+        <w:t>SAP GUI for JAVA</w:t>
+      </w:r>
+    </w:p>
+    <w:p>
+      <w:r>
+        <w:t xml:space="preserve">SAP GUI for JAVA environment is written in JAVA and is the platform-independent implementation of SAP GUI </w:t>
+      </w:r>
+    </w:p>
+    <w:p>
+      <w:pPr>
+        <w:pStyle w:val="Heading2"/>
+        <w:numPr>
+          <w:ilvl w:val="0"/>
+          <w:numId w:val="9"/>
+        </w:numPr>
+      </w:pPr>
+      <w:r>
+        <w:lastRenderedPageBreak/>
+        <w:t>SAP GUI for HTML</w:t>
+      </w:r>
+    </w:p>
+    <w:p>
+      <w:r>
+        <w:t xml:space="preserve">Consist of Internet </w:t>
+      </w:r>
+      <w:r>
+        <w:t>Transaction (</w:t>
+      </w:r>
+      <w:r>
+        <w:t xml:space="preserve">IST) on the server and a web browser on the client side </w:t>
+      </w:r>
+    </w:p>
+    <w:p>
+      <w:pPr>
+        <w:pStyle w:val="Heading1"/>
+      </w:pPr>
+      <w:r>
+        <w:t xml:space="preserve">SAP Logon Configuration </w:t>
+      </w:r>
+    </w:p>
+    <w:p>
+      <w:pPr>
+        <w:keepNext/>
+        <w:jc w:val="center"/>
+      </w:pPr>
       <w:r>
         <w:rPr>
           <w:noProof/>
         </w:rPr>
-        <w:t>7</w:t>
-      </w:r>
-      <w:r>
-        <w:fldChar w:fldCharType="end"/>
-      </w:r>
-      <w:r>
-        <w:t xml:space="preserve"> SAP system landscape</w:t>
-      </w:r>
-    </w:p>
-    <w:p>
-      <w:pPr>
-        <w:pStyle w:val="Heading2"/>
-        <w:numPr>
-          <w:ilvl w:val="0"/>
-          <w:numId w:val="7"/>
-        </w:numPr>
-      </w:pPr>
-      <w:r>
-        <w:t>Development</w:t>
-      </w:r>
-    </w:p>
-    <w:p>
-      <w:r>
-        <w:t xml:space="preserve">Whatever development we do creating program, tables, classes, function that all things are done in development system </w:t>
-      </w:r>
-    </w:p>
-    <w:p>
-      <w:pPr>
-        <w:pStyle w:val="Heading2"/>
-        <w:numPr>
-          <w:ilvl w:val="0"/>
-          <w:numId w:val="7"/>
-        </w:numPr>
-      </w:pPr>
-      <w:r>
-        <w:t xml:space="preserve">Quality </w:t>
-      </w:r>
-    </w:p>
-    <w:p>
-      <w:r>
-        <w:t>It is used for testing purpose</w:t>
-      </w:r>
-    </w:p>
-    <w:p>
-      <w:pPr>
-        <w:pStyle w:val="Heading2"/>
-        <w:numPr>
-          <w:ilvl w:val="0"/>
-          <w:numId w:val="7"/>
-        </w:numPr>
-      </w:pPr>
-      <w:r>
-        <w:t xml:space="preserve">Development </w:t>
-      </w:r>
-    </w:p>
-    <w:p>
-      <w:r>
-        <w:t xml:space="preserve">It is used by the user or by the customer </w:t>
-      </w:r>
-    </w:p>
-    <w:p>
-      <w:pPr>
-        <w:pStyle w:val="Heading2"/>
-      </w:pPr>
-      <w:r>
-        <w:t>How do they move the code?</w:t>
-      </w:r>
-    </w:p>
-    <w:p>
-      <w:r>
-        <w:t xml:space="preserve">They move the code using work bench request </w:t>
-      </w:r>
-    </w:p>
-    <w:p>
-      <w:r>
-        <w:t xml:space="preserve">It is a Mechanism to transport the object from one system to another system </w:t>
-      </w:r>
-    </w:p>
-    <w:p>
-      <w:pPr>
-        <w:pStyle w:val="Heading1"/>
-      </w:pPr>
-      <w:r>
-        <w:t>Types of SAP GUI</w:t>
-      </w:r>
-    </w:p>
-    <w:p>
-      <w:r>
-        <w:t xml:space="preserve">GUI </w:t>
-      </w:r>
-    </w:p>
-    <w:p>
-      <w:r>
-        <w:t xml:space="preserve">G – Graphical </w:t>
-      </w:r>
-    </w:p>
-    <w:p>
-      <w:r>
-        <w:t>U – User</w:t>
-      </w:r>
-    </w:p>
-    <w:p>
-      <w:r>
-        <w:t xml:space="preserve">I – Interface </w:t>
-      </w:r>
-    </w:p>
-    <w:p>
-      <w:r>
-        <w:t xml:space="preserve">It allows end user to use various SAP application by providing easy to use graphical interface </w:t>
-      </w:r>
-    </w:p>
-    <w:p>
-      <w:pPr>
-        <w:pStyle w:val="Heading2"/>
-        <w:numPr>
-          <w:ilvl w:val="0"/>
-          <w:numId w:val="9"/>
-        </w:numPr>
-      </w:pPr>
-      <w:r>
-        <w:t xml:space="preserve">SAP GUI for Windows </w:t>
-      </w:r>
-    </w:p>
-    <w:p>
-      <w:r>
-        <w:t xml:space="preserve">SAP GUI for Windows is </w:t>
-      </w:r>
-      <w:r>
-        <w:t xml:space="preserve">a Windows operating system that offers a windows-like </w:t>
-      </w:r>
-      <w:r>
-        <w:tab/>
-        <w:t>user experience.</w:t>
-      </w:r>
-    </w:p>
-    <w:p>
-      <w:pPr>
-        <w:pStyle w:val="Heading2"/>
-        <w:numPr>
-          <w:ilvl w:val="0"/>
-          <w:numId w:val="9"/>
-        </w:numPr>
-      </w:pPr>
-      <w:r>
-        <w:t>SAP GUI for JAVA</w:t>
-      </w:r>
-    </w:p>
-    <w:p>
-      <w:r>
-        <w:t xml:space="preserve">SAP GUI for JAVA environment is written in JAVA and is the platform-independent implementation of SAP GUI </w:t>
-      </w:r>
-    </w:p>
-    <w:p>
-      <w:pPr>
-        <w:pStyle w:val="Heading2"/>
-        <w:numPr>
-          <w:ilvl w:val="0"/>
-          <w:numId w:val="9"/>
-        </w:numPr>
-      </w:pPr>
-      <w:r>
-        <w:lastRenderedPageBreak/>
-        <w:t>SAP GUI for HTML</w:t>
-      </w:r>
-    </w:p>
-    <w:p>
-      <w:r>
-        <w:t xml:space="preserve">Consist of Internet </w:t>
-      </w:r>
-      <w:r>
-        <w:t>Transaction (</w:t>
-      </w:r>
-      <w:r>
-        <w:t xml:space="preserve">IST) on the server and a web browser on the client side </w:t>
-      </w:r>
-    </w:p>
-    <w:p>
-      <w:pPr>
-        <w:pStyle w:val="Heading1"/>
-      </w:pPr>
-      <w:r>
-        <w:t xml:space="preserve">SAP Logon Configuration </w:t>
-      </w:r>
-    </w:p>
-    <w:p>
-      <w:pPr>
-        <w:keepNext/>
-        <w:jc w:val="center"/>
-      </w:pPr>
-      <w:r>
         <w:drawing>
           <wp:inline distT="0" distB="0" distL="0" distR="0" wp14:anchorId="268D5EFF" wp14:editId="7B5F728F">
             <wp:extent cx="5731510" cy="1849120"/>
@@ -1047,28 +978,614 @@
       <w:r>
         <w:t xml:space="preserve">Figure </w:t>
       </w:r>
-      <w:r>
-        <w:fldChar w:fldCharType="begin"/>
-      </w:r>
-      <w:r>
-        <w:instrText xml:space="preserve"> SEQ Figure \* ARABIC </w:instrText>
-      </w:r>
-      <w:r>
-        <w:fldChar w:fldCharType="separate"/>
-      </w:r>
-      <w:r>
-        <w:rPr>
-          <w:noProof/>
-        </w:rPr>
-        <w:t>8</w:t>
-      </w:r>
-      <w:r>
-        <w:fldChar w:fldCharType="end"/>
-      </w:r>
+      <w:fldSimple w:instr=" SEQ Figure \* ARABIC ">
+        <w:r>
+          <w:rPr>
+            <w:noProof/>
+          </w:rPr>
+          <w:t>8</w:t>
+        </w:r>
+      </w:fldSimple>
       <w:r>
         <w:t xml:space="preserve"> SAP Logon Configuration</w:t>
       </w:r>
     </w:p>
+    <w:p>
+      <w:r>
+        <w:t xml:space="preserve">First screen we redirect to is SAP Easy Access </w:t>
+      </w:r>
+    </w:p>
+    <w:p>
+      <w:pPr>
+        <w:pStyle w:val="Heading1"/>
+      </w:pPr>
+      <w:r>
+        <w:t xml:space="preserve">Features of SAP GUI </w:t>
+      </w:r>
+    </w:p>
+    <w:p>
+      <w:pPr>
+        <w:pStyle w:val="ListParagraph"/>
+        <w:numPr>
+          <w:ilvl w:val="0"/>
+          <w:numId w:val="11"/>
+        </w:numPr>
+      </w:pPr>
+      <w:r>
+        <w:t xml:space="preserve">A single face GUI for accessing all the SAP application such as </w:t>
+      </w:r>
+    </w:p>
+    <w:p>
+      <w:pPr>
+        <w:pStyle w:val="ListParagraph"/>
+        <w:numPr>
+          <w:ilvl w:val="0"/>
+          <w:numId w:val="10"/>
+        </w:numPr>
+      </w:pPr>
+      <w:r>
+        <w:t>ERP (Enterprise resource planning)</w:t>
+      </w:r>
+    </w:p>
+    <w:p>
+      <w:pPr>
+        <w:pStyle w:val="ListParagraph"/>
+        <w:numPr>
+          <w:ilvl w:val="0"/>
+          <w:numId w:val="10"/>
+        </w:numPr>
+      </w:pPr>
+      <w:r>
+        <w:t>CRM (Customer Relationship Management)</w:t>
+      </w:r>
+    </w:p>
+    <w:p>
+      <w:pPr>
+        <w:pStyle w:val="ListParagraph"/>
+        <w:numPr>
+          <w:ilvl w:val="0"/>
+          <w:numId w:val="10"/>
+        </w:numPr>
+      </w:pPr>
+      <w:r>
+        <w:t>SAP SRM (Supply Relationship Management)</w:t>
+      </w:r>
+    </w:p>
+    <w:p>
+      <w:pPr>
+        <w:pStyle w:val="ListParagraph"/>
+        <w:numPr>
+          <w:ilvl w:val="0"/>
+          <w:numId w:val="10"/>
+        </w:numPr>
+      </w:pPr>
+      <w:r>
+        <w:t>PI (Process Integration)</w:t>
+      </w:r>
+    </w:p>
+    <w:p>
+      <w:pPr>
+        <w:pStyle w:val="ListParagraph"/>
+        <w:numPr>
+          <w:ilvl w:val="0"/>
+          <w:numId w:val="11"/>
+        </w:numPr>
+      </w:pPr>
+      <w:r>
+        <w:t xml:space="preserve">SAP NetWeaver is a technology platform for all the SAP application </w:t>
+      </w:r>
+    </w:p>
+    <w:p>
+      <w:pPr>
+        <w:pStyle w:val="ListParagraph"/>
+        <w:numPr>
+          <w:ilvl w:val="0"/>
+          <w:numId w:val="11"/>
+        </w:numPr>
+      </w:pPr>
+      <w:r>
+        <w:t>In one NetWeaver we can have all the things in other words in sap logon we can have ERP, CRM, PI in one place just we need to add it in the SAP NetWeaver.</w:t>
+      </w:r>
+    </w:p>
+    <w:p>
+      <w:pPr>
+        <w:pStyle w:val="ListParagraph"/>
+        <w:numPr>
+          <w:ilvl w:val="0"/>
+          <w:numId w:val="13"/>
+        </w:numPr>
+      </w:pPr>
+      <w:r>
+        <w:t xml:space="preserve">It contains user parameters that are defined for more frequently keyed inputs This enables the automatic population of text based on specific user logins and reduce the percentage of user inputs in real time </w:t>
+      </w:r>
+    </w:p>
+    <w:p>
+      <w:pPr>
+        <w:pStyle w:val="ListParagraph"/>
+        <w:numPr>
+          <w:ilvl w:val="0"/>
+          <w:numId w:val="13"/>
+        </w:numPr>
+      </w:pPr>
+      <w:r>
+        <w:t>SAP GUI allows to configure GUI font size, colours, custom layouts etc.</w:t>
+      </w:r>
+    </w:p>
+    <w:p>
+      <w:pPr>
+        <w:pStyle w:val="Heading2"/>
+        <w:numPr>
+          <w:ilvl w:val="0"/>
+          <w:numId w:val="14"/>
+        </w:numPr>
+      </w:pPr>
+      <w:r>
+        <w:t xml:space="preserve">Increasing the Font Size </w:t>
+      </w:r>
+    </w:p>
+    <w:p>
+      <w:pPr>
+        <w:pStyle w:val="ListParagraph"/>
+        <w:numPr>
+          <w:ilvl w:val="0"/>
+          <w:numId w:val="15"/>
+        </w:numPr>
+      </w:pPr>
+      <w:r>
+        <w:t xml:space="preserve">Navigate to options </w:t>
+      </w:r>
+    </w:p>
+    <w:p>
+      <w:pPr>
+        <w:keepNext/>
+        <w:jc w:val="center"/>
+      </w:pPr>
+      <w:r>
+        <w:lastRenderedPageBreak/>
+        <w:drawing>
+          <wp:inline distT="0" distB="0" distL="0" distR="0" wp14:anchorId="08C55D40" wp14:editId="16971262">
+            <wp:extent cx="2430991" cy="2888230"/>
+            <wp:effectExtent l="0" t="0" r="7620" b="7620"/>
+            <wp:docPr id="1442808596" name="Picture 1"/>
+            <wp:cNvGraphicFramePr>
+              <a:graphicFrameLocks xmlns:a="http://schemas.openxmlformats.org/drawingml/2006/main" noChangeAspect="1"/>
+            </wp:cNvGraphicFramePr>
+            <a:graphic xmlns:a="http://schemas.openxmlformats.org/drawingml/2006/main">
+              <a:graphicData uri="http://schemas.openxmlformats.org/drawingml/2006/picture">
+                <pic:pic xmlns:pic="http://schemas.openxmlformats.org/drawingml/2006/picture">
+                  <pic:nvPicPr>
+                    <pic:cNvPr id="1442808596" name=""/>
+                    <pic:cNvPicPr/>
+                  </pic:nvPicPr>
+                  <pic:blipFill>
+                    <a:blip r:embed="rId14"/>
+                    <a:stretch>
+                      <a:fillRect/>
+                    </a:stretch>
+                  </pic:blipFill>
+                  <pic:spPr>
+                    <a:xfrm>
+                      <a:off x="0" y="0"/>
+                      <a:ext cx="2430991" cy="2888230"/>
+                    </a:xfrm>
+                    <a:prstGeom prst="rect">
+                      <a:avLst/>
+                    </a:prstGeom>
+                  </pic:spPr>
+                </pic:pic>
+              </a:graphicData>
+            </a:graphic>
+          </wp:inline>
+        </w:drawing>
+      </w:r>
+    </w:p>
+    <w:p>
+      <w:pPr>
+        <w:pStyle w:val="Caption"/>
+        <w:jc w:val="center"/>
+      </w:pPr>
+      <w:r>
+        <w:t xml:space="preserve">Figure </w:t>
+      </w:r>
+      <w:fldSimple w:instr=" SEQ Figure \* ARABIC ">
+        <w:r>
+          <w:rPr>
+            <w:noProof/>
+          </w:rPr>
+          <w:t>9</w:t>
+        </w:r>
+      </w:fldSimple>
+      <w:r>
+        <w:t xml:space="preserve"> Click on the options.</w:t>
+      </w:r>
+    </w:p>
+    <w:p>
+      <w:pPr>
+        <w:pStyle w:val="ListParagraph"/>
+        <w:numPr>
+          <w:ilvl w:val="0"/>
+          <w:numId w:val="15"/>
+        </w:numPr>
+      </w:pPr>
+      <w:r>
+        <w:t>Customize your font size as per your preference.</w:t>
+      </w:r>
+    </w:p>
+    <w:p>
+      <w:pPr>
+        <w:keepNext/>
+        <w:jc w:val="center"/>
+      </w:pPr>
+      <w:r>
+        <w:drawing>
+          <wp:inline distT="0" distB="0" distL="0" distR="0" wp14:anchorId="07F33563" wp14:editId="1853BC5B">
+            <wp:extent cx="4983912" cy="3490262"/>
+            <wp:effectExtent l="0" t="0" r="7620" b="0"/>
+            <wp:docPr id="1549599194" name="Picture 1"/>
+            <wp:cNvGraphicFramePr>
+              <a:graphicFrameLocks xmlns:a="http://schemas.openxmlformats.org/drawingml/2006/main" noChangeAspect="1"/>
+            </wp:cNvGraphicFramePr>
+            <a:graphic xmlns:a="http://schemas.openxmlformats.org/drawingml/2006/main">
+              <a:graphicData uri="http://schemas.openxmlformats.org/drawingml/2006/picture">
+                <pic:pic xmlns:pic="http://schemas.openxmlformats.org/drawingml/2006/picture">
+                  <pic:nvPicPr>
+                    <pic:cNvPr id="1549599194" name=""/>
+                    <pic:cNvPicPr/>
+                  </pic:nvPicPr>
+                  <pic:blipFill>
+                    <a:blip r:embed="rId15"/>
+                    <a:stretch>
+                      <a:fillRect/>
+                    </a:stretch>
+                  </pic:blipFill>
+                  <pic:spPr>
+                    <a:xfrm>
+                      <a:off x="0" y="0"/>
+                      <a:ext cx="4983912" cy="3490262"/>
+                    </a:xfrm>
+                    <a:prstGeom prst="rect">
+                      <a:avLst/>
+                    </a:prstGeom>
+                  </pic:spPr>
+                </pic:pic>
+              </a:graphicData>
+            </a:graphic>
+          </wp:inline>
+        </w:drawing>
+      </w:r>
+    </w:p>
+    <w:p>
+      <w:pPr>
+        <w:pStyle w:val="Caption"/>
+        <w:jc w:val="center"/>
+      </w:pPr>
+      <w:r>
+        <w:t xml:space="preserve">Figure </w:t>
+      </w:r>
+      <w:fldSimple w:instr=" SEQ Figure \* ARABIC ">
+        <w:r>
+          <w:rPr>
+            <w:noProof/>
+          </w:rPr>
+          <w:t>10</w:t>
+        </w:r>
+      </w:fldSimple>
+      <w:r>
+        <w:t xml:space="preserve"> Customizing the font size.</w:t>
+      </w:r>
+    </w:p>
+    <w:p>
+      <w:pPr>
+        <w:pStyle w:val="Heading1"/>
+      </w:pPr>
+      <w:r>
+        <w:t xml:space="preserve">Elements of SAP GUI </w:t>
+      </w:r>
+    </w:p>
+    <w:p/>
+    <w:p>
+      <w:pPr>
+        <w:jc w:val="center"/>
+      </w:pPr>
+      <w:r>
+        <w:lastRenderedPageBreak/>
+        <w:drawing>
+          <wp:inline distT="0" distB="0" distL="0" distR="0" wp14:anchorId="122E796F" wp14:editId="1BF551FF">
+            <wp:extent cx="3223539" cy="2088061"/>
+            <wp:effectExtent l="0" t="0" r="0" b="7620"/>
+            <wp:docPr id="1247230002" name="Picture 1"/>
+            <wp:cNvGraphicFramePr>
+              <a:graphicFrameLocks xmlns:a="http://schemas.openxmlformats.org/drawingml/2006/main" noChangeAspect="1"/>
+            </wp:cNvGraphicFramePr>
+            <a:graphic xmlns:a="http://schemas.openxmlformats.org/drawingml/2006/main">
+              <a:graphicData uri="http://schemas.openxmlformats.org/drawingml/2006/picture">
+                <pic:pic xmlns:pic="http://schemas.openxmlformats.org/drawingml/2006/picture">
+                  <pic:nvPicPr>
+                    <pic:cNvPr id="1247230002" name=""/>
+                    <pic:cNvPicPr/>
+                  </pic:nvPicPr>
+                  <pic:blipFill>
+                    <a:blip r:embed="rId16"/>
+                    <a:stretch>
+                      <a:fillRect/>
+                    </a:stretch>
+                  </pic:blipFill>
+                  <pic:spPr>
+                    <a:xfrm>
+                      <a:off x="0" y="0"/>
+                      <a:ext cx="3223539" cy="2088061"/>
+                    </a:xfrm>
+                    <a:prstGeom prst="rect">
+                      <a:avLst/>
+                    </a:prstGeom>
+                  </pic:spPr>
+                </pic:pic>
+              </a:graphicData>
+            </a:graphic>
+          </wp:inline>
+        </w:drawing>
+      </w:r>
+    </w:p>
+    <w:p>
+      <w:pPr>
+        <w:pStyle w:val="Heading2"/>
+        <w:numPr>
+          <w:ilvl w:val="0"/>
+          <w:numId w:val="16"/>
+        </w:numPr>
+      </w:pPr>
+      <w:r>
+        <w:t>Menu Bar</w:t>
+      </w:r>
+    </w:p>
+    <w:p>
+      <w:pPr>
+        <w:pStyle w:val="ListParagraph"/>
+        <w:numPr>
+          <w:ilvl w:val="0"/>
+          <w:numId w:val="15"/>
+        </w:numPr>
+      </w:pPr>
+      <w:r>
+        <w:t xml:space="preserve">The menu bar appears on the top of every SAP screen </w:t>
+      </w:r>
+    </w:p>
+    <w:p>
+      <w:pPr>
+        <w:pStyle w:val="ListParagraph"/>
+        <w:numPr>
+          <w:ilvl w:val="0"/>
+          <w:numId w:val="15"/>
+        </w:numPr>
+      </w:pPr>
+      <w:r>
+        <w:t xml:space="preserve">The menu bar changes from screen to screen </w:t>
+      </w:r>
+    </w:p>
+    <w:p>
+      <w:pPr>
+        <w:pStyle w:val="ListParagraph"/>
+        <w:numPr>
+          <w:ilvl w:val="0"/>
+          <w:numId w:val="15"/>
+        </w:numPr>
+      </w:pPr>
+      <w:r>
+        <w:t xml:space="preserve">System and help menus are always available on every screen </w:t>
+      </w:r>
+    </w:p>
+    <w:p>
+      <w:pPr>
+        <w:pStyle w:val="Heading2"/>
+        <w:numPr>
+          <w:ilvl w:val="0"/>
+          <w:numId w:val="16"/>
+        </w:numPr>
+      </w:pPr>
+      <w:r>
+        <w:t>Standard Toolbar (Function Keys)</w:t>
+      </w:r>
+    </w:p>
+    <w:p>
+      <w:pPr>
+        <w:pStyle w:val="ListParagraph"/>
+        <w:numPr>
+          <w:ilvl w:val="0"/>
+          <w:numId w:val="17"/>
+        </w:numPr>
+      </w:pPr>
+      <w:r>
+        <w:t>It is located below the menu bar.</w:t>
+      </w:r>
+    </w:p>
+    <w:p>
+      <w:pPr>
+        <w:pStyle w:val="ListParagraph"/>
+        <w:numPr>
+          <w:ilvl w:val="0"/>
+          <w:numId w:val="17"/>
+        </w:numPr>
+      </w:pPr>
+      <w:r>
+        <w:t xml:space="preserve">The standard toolbar button </w:t>
+      </w:r>
+      <w:proofErr w:type="gramStart"/>
+      <w:r>
+        <w:t>are</w:t>
+      </w:r>
+      <w:proofErr w:type="gramEnd"/>
+      <w:r>
+        <w:t xml:space="preserve"> also called as function keys.</w:t>
+      </w:r>
+    </w:p>
+    <w:p>
+      <w:pPr>
+        <w:pStyle w:val="Heading2"/>
+        <w:numPr>
+          <w:ilvl w:val="0"/>
+          <w:numId w:val="16"/>
+        </w:numPr>
+      </w:pPr>
+      <w:r>
+        <w:t>Command Bar</w:t>
+      </w:r>
+    </w:p>
+    <w:p>
+      <w:pPr>
+        <w:pStyle w:val="ListParagraph"/>
+        <w:numPr>
+          <w:ilvl w:val="0"/>
+          <w:numId w:val="18"/>
+        </w:numPr>
+      </w:pPr>
+      <w:r>
+        <w:t>Command bar is used to enter the transaction codes.</w:t>
+      </w:r>
+    </w:p>
+    <w:p>
+      <w:pPr>
+        <w:pStyle w:val="ListParagraph"/>
+        <w:numPr>
+          <w:ilvl w:val="0"/>
+          <w:numId w:val="18"/>
+        </w:numPr>
+      </w:pPr>
+      <w:r>
+        <w:t xml:space="preserve">Command bar can </w:t>
+      </w:r>
+      <w:proofErr w:type="gramStart"/>
+      <w:r>
+        <w:t>opened</w:t>
+      </w:r>
+      <w:proofErr w:type="gramEnd"/>
+      <w:r>
+        <w:t xml:space="preserve"> and closed by using the icon on the right of the command bar.</w:t>
+      </w:r>
+    </w:p>
+    <w:p>
+      <w:pPr>
+        <w:pStyle w:val="Heading2"/>
+        <w:numPr>
+          <w:ilvl w:val="0"/>
+          <w:numId w:val="16"/>
+        </w:numPr>
+      </w:pPr>
+      <w:r>
+        <w:t>Tittle Bar</w:t>
+      </w:r>
+    </w:p>
+    <w:p>
+      <w:pPr>
+        <w:pStyle w:val="ListParagraph"/>
+        <w:numPr>
+          <w:ilvl w:val="0"/>
+          <w:numId w:val="19"/>
+        </w:numPr>
+      </w:pPr>
+      <w:r>
+        <w:t>In between the standard toolbar and the application toolbar lies the tittle bar.</w:t>
+      </w:r>
+    </w:p>
+    <w:p>
+      <w:pPr>
+        <w:pStyle w:val="ListParagraph"/>
+        <w:numPr>
+          <w:ilvl w:val="0"/>
+          <w:numId w:val="19"/>
+        </w:numPr>
+      </w:pPr>
+      <w:r>
+        <w:t>It is used to display the name of the screen or application you are accessing.</w:t>
+      </w:r>
+    </w:p>
+    <w:p>
+      <w:pPr>
+        <w:pStyle w:val="ListParagraph"/>
+        <w:numPr>
+          <w:ilvl w:val="0"/>
+          <w:numId w:val="19"/>
+        </w:numPr>
+      </w:pPr>
+      <w:r>
+        <w:t>Title bar is dynamic and changes from application to application.</w:t>
+      </w:r>
+    </w:p>
+    <w:p>
+      <w:pPr>
+        <w:pStyle w:val="Heading2"/>
+        <w:numPr>
+          <w:ilvl w:val="0"/>
+          <w:numId w:val="16"/>
+        </w:numPr>
+      </w:pPr>
+      <w:r>
+        <w:t>Application Toolbar</w:t>
+      </w:r>
+    </w:p>
+    <w:p>
+      <w:pPr>
+        <w:pStyle w:val="ListParagraph"/>
+        <w:numPr>
+          <w:ilvl w:val="0"/>
+          <w:numId w:val="20"/>
+        </w:numPr>
+      </w:pPr>
+      <w:r>
+        <w:t>The application toolbar is located directly below the title bar.</w:t>
+      </w:r>
+    </w:p>
+    <w:p>
+      <w:pPr>
+        <w:pStyle w:val="ListParagraph"/>
+        <w:numPr>
+          <w:ilvl w:val="0"/>
+          <w:numId w:val="20"/>
+        </w:numPr>
+      </w:pPr>
+      <w:r>
+        <w:t>It contains the buttons that duplicate functions available from the menu bar, but provide quicker access to some the most commonly used functions for the current screen.</w:t>
+      </w:r>
+    </w:p>
+    <w:p>
+      <w:pPr>
+        <w:pStyle w:val="ListParagraph"/>
+        <w:numPr>
+          <w:ilvl w:val="0"/>
+          <w:numId w:val="20"/>
+        </w:numPr>
+      </w:pPr>
+      <w:r>
+        <w:t>The buttons available in the application toolbar changes from application to application.</w:t>
+      </w:r>
+    </w:p>
+    <w:p>
+      <w:pPr>
+        <w:pStyle w:val="Heading2"/>
+        <w:numPr>
+          <w:ilvl w:val="0"/>
+          <w:numId w:val="16"/>
+        </w:numPr>
+      </w:pPr>
+      <w:r>
+        <w:t>Screen Area</w:t>
+      </w:r>
+      <w:r>
+        <w:t>s</w:t>
+      </w:r>
+    </w:p>
+    <w:p>
+      <w:pPr>
+        <w:pStyle w:val="Heading2"/>
+        <w:numPr>
+          <w:ilvl w:val="0"/>
+          <w:numId w:val="16"/>
+        </w:numPr>
+      </w:pPr>
+      <w:r>
+        <w:t>Status Bar</w:t>
+      </w:r>
+    </w:p>
+    <w:p/>
     <w:sectPr>
       <w:pgSz w:w="11906" w:h="16838"/>
       <w:pgMar w:top="1440" w:right="1440" w:bottom="1440" w:left="1440" w:header="708" w:footer="708" w:gutter="0"/>
@@ -1082,13 +1599,126 @@
 <file path=word/numbering.xml><?xml version="1.0" encoding="utf-8"?>
 <w:numbering xmlns:wpc="http://schemas.microsoft.com/office/word/2010/wordprocessingCanvas" xmlns:cx="http://schemas.microsoft.com/office/drawing/2014/chartex" xmlns:cx1="http://schemas.microsoft.com/office/drawing/2015/9/8/chartex" xmlns:cx2="http://schemas.microsoft.com/office/drawing/2015/10/21/chartex" xmlns:cx3="http://schemas.microsoft.com/office/drawing/2016/5/9/chartex" xmlns:cx4="http://schemas.microsoft.com/office/drawing/2016/5/10/chartex" xmlns:cx5="http://schemas.microsoft.com/office/drawing/2016/5/11/chartex" xmlns:cx6="http://schemas.microsoft.com/office/drawing/2016/5/12/chartex" xmlns:cx7="http://schemas.microsoft.com/office/drawing/2016/5/13/chartex" xmlns:cx8="http://schemas.microsoft.com/office/drawing/2016/5/14/chartex" xmlns:mc="http://schemas.openxmlformats.org/markup-compatibility/2006" xmlns:aink="http://schemas.microsoft.com/office/drawing/2016/ink" xmlns:am3d="http://schemas.microsoft.com/office/drawing/2017/model3d" xmlns:o="urn:schemas-microsoft-com:office:office" xmlns:oel="http://schemas.microsoft.com/office/2019/extlst" xmlns:r="http://schemas.openxmlformats.org/officeDocument/2006/relationships" xmlns:m="http://schemas.openxmlformats.org/officeDocument/2006/math" xmlns:v="urn:schemas-microsoft-com:vml" xmlns:wp14="http://schemas.microsoft.com/office/word/2010/wordprocessingDrawing" xmlns:wp="http://schemas.openxmlformats.org/drawingml/2006/wordprocessingDrawing" xmlns:w10="urn:schemas-microsoft-com:office:word" xmlns:w="http://schemas.openxmlformats.org/wordprocessingml/2006/main" xmlns:w14="http://schemas.microsoft.com/office/word/2010/wordml" xmlns:w15="http://schemas.microsoft.com/office/word/2012/wordml" xmlns:w16cex="http://schemas.microsoft.com/office/word/2018/wordml/cex" xmlns:w16cid="http://schemas.microsoft.com/office/word/2016/wordml/cid" xmlns:w16="http://schemas.microsoft.com/office/word/2018/wordml" xmlns:w16sdtdh="http://schemas.microsoft.com/office/word/2020/wordml/sdtdatahash" xmlns:w16se="http://schemas.microsoft.com/office/word/2015/wordml/symex" xmlns:wpg="http://schemas.microsoft.com/office/word/2010/wordprocessingGroup" xmlns:wpi="http://schemas.microsoft.com/office/word/2010/wordprocessingInk" xmlns:wne="http://schemas.microsoft.com/office/word/2006/wordml" xmlns:wps="http://schemas.microsoft.com/office/word/2010/wordprocessingShape" mc:Ignorable="w14 w15 w16se w16cid w16 w16cex w16sdtdh wp14">
   <w:abstractNum w:abstractNumId="0" w15:restartNumberingAfterBreak="0">
-    <w:nsid w:val="25EA3E1C"/>
+    <w:nsid w:val="157E4958"/>
     <w:multiLevelType w:val="hybridMultilevel"/>
-    <w:tmpl w:val="D11C9738"/>
-    <w:lvl w:ilvl="0" w:tplc="40090011">
+    <w:tmpl w:val="ED72AC10"/>
+    <w:lvl w:ilvl="0" w:tplc="40090001">
+      <w:start w:val="1"/>
+      <w:numFmt w:val="bullet"/>
+      <w:lvlText w:val=""/>
+      <w:lvlJc w:val="left"/>
+      <w:pPr>
+        <w:ind w:left="720" w:hanging="360"/>
+      </w:pPr>
+      <w:rPr>
+        <w:rFonts w:ascii="Symbol" w:hAnsi="Symbol" w:hint="default"/>
+      </w:rPr>
+    </w:lvl>
+    <w:lvl w:ilvl="1" w:tplc="40090003" w:tentative="1">
+      <w:start w:val="1"/>
+      <w:numFmt w:val="bullet"/>
+      <w:lvlText w:val="o"/>
+      <w:lvlJc w:val="left"/>
+      <w:pPr>
+        <w:ind w:left="1440" w:hanging="360"/>
+      </w:pPr>
+      <w:rPr>
+        <w:rFonts w:ascii="Courier New" w:hAnsi="Courier New" w:cs="Courier New" w:hint="default"/>
+      </w:rPr>
+    </w:lvl>
+    <w:lvl w:ilvl="2" w:tplc="40090005" w:tentative="1">
+      <w:start w:val="1"/>
+      <w:numFmt w:val="bullet"/>
+      <w:lvlText w:val=""/>
+      <w:lvlJc w:val="left"/>
+      <w:pPr>
+        <w:ind w:left="2160" w:hanging="360"/>
+      </w:pPr>
+      <w:rPr>
+        <w:rFonts w:ascii="Wingdings" w:hAnsi="Wingdings" w:hint="default"/>
+      </w:rPr>
+    </w:lvl>
+    <w:lvl w:ilvl="3" w:tplc="40090001" w:tentative="1">
+      <w:start w:val="1"/>
+      <w:numFmt w:val="bullet"/>
+      <w:lvlText w:val=""/>
+      <w:lvlJc w:val="left"/>
+      <w:pPr>
+        <w:ind w:left="2880" w:hanging="360"/>
+      </w:pPr>
+      <w:rPr>
+        <w:rFonts w:ascii="Symbol" w:hAnsi="Symbol" w:hint="default"/>
+      </w:rPr>
+    </w:lvl>
+    <w:lvl w:ilvl="4" w:tplc="40090003" w:tentative="1">
+      <w:start w:val="1"/>
+      <w:numFmt w:val="bullet"/>
+      <w:lvlText w:val="o"/>
+      <w:lvlJc w:val="left"/>
+      <w:pPr>
+        <w:ind w:left="3600" w:hanging="360"/>
+      </w:pPr>
+      <w:rPr>
+        <w:rFonts w:ascii="Courier New" w:hAnsi="Courier New" w:cs="Courier New" w:hint="default"/>
+      </w:rPr>
+    </w:lvl>
+    <w:lvl w:ilvl="5" w:tplc="40090005" w:tentative="1">
+      <w:start w:val="1"/>
+      <w:numFmt w:val="bullet"/>
+      <w:lvlText w:val=""/>
+      <w:lvlJc w:val="left"/>
+      <w:pPr>
+        <w:ind w:left="4320" w:hanging="360"/>
+      </w:pPr>
+      <w:rPr>
+        <w:rFonts w:ascii="Wingdings" w:hAnsi="Wingdings" w:hint="default"/>
+      </w:rPr>
+    </w:lvl>
+    <w:lvl w:ilvl="6" w:tplc="40090001" w:tentative="1">
+      <w:start w:val="1"/>
+      <w:numFmt w:val="bullet"/>
+      <w:lvlText w:val=""/>
+      <w:lvlJc w:val="left"/>
+      <w:pPr>
+        <w:ind w:left="5040" w:hanging="360"/>
+      </w:pPr>
+      <w:rPr>
+        <w:rFonts w:ascii="Symbol" w:hAnsi="Symbol" w:hint="default"/>
+      </w:rPr>
+    </w:lvl>
+    <w:lvl w:ilvl="7" w:tplc="40090003" w:tentative="1">
+      <w:start w:val="1"/>
+      <w:numFmt w:val="bullet"/>
+      <w:lvlText w:val="o"/>
+      <w:lvlJc w:val="left"/>
+      <w:pPr>
+        <w:ind w:left="5760" w:hanging="360"/>
+      </w:pPr>
+      <w:rPr>
+        <w:rFonts w:ascii="Courier New" w:hAnsi="Courier New" w:cs="Courier New" w:hint="default"/>
+      </w:rPr>
+    </w:lvl>
+    <w:lvl w:ilvl="8" w:tplc="40090005" w:tentative="1">
+      <w:start w:val="1"/>
+      <w:numFmt w:val="bullet"/>
+      <w:lvlText w:val=""/>
+      <w:lvlJc w:val="left"/>
+      <w:pPr>
+        <w:ind w:left="6480" w:hanging="360"/>
+      </w:pPr>
+      <w:rPr>
+        <w:rFonts w:ascii="Wingdings" w:hAnsi="Wingdings" w:hint="default"/>
+      </w:rPr>
+    </w:lvl>
+  </w:abstractNum>
+  <w:abstractNum w:abstractNumId="1" w15:restartNumberingAfterBreak="0">
+    <w:nsid w:val="16363890"/>
+    <w:multiLevelType w:val="hybridMultilevel"/>
+    <w:tmpl w:val="6CCC64E0"/>
+    <w:lvl w:ilvl="0" w:tplc="4009000F">
       <w:start w:val="1"/>
       <w:numFmt w:val="decimal"/>
-      <w:lvlText w:val="%1)"/>
+      <w:lvlText w:val="%1."/>
       <w:lvlJc w:val="left"/>
       <w:pPr>
         <w:ind w:left="720" w:hanging="360"/>
@@ -1167,7 +1797,93 @@
       </w:pPr>
     </w:lvl>
   </w:abstractNum>
-  <w:abstractNum w:abstractNumId="1" w15:restartNumberingAfterBreak="0">
+  <w:abstractNum w:abstractNumId="2" w15:restartNumberingAfterBreak="0">
+    <w:nsid w:val="25EA3E1C"/>
+    <w:multiLevelType w:val="hybridMultilevel"/>
+    <w:tmpl w:val="E1AC247A"/>
+    <w:lvl w:ilvl="0" w:tplc="40090017">
+      <w:start w:val="1"/>
+      <w:numFmt w:val="lowerLetter"/>
+      <w:lvlText w:val="%1)"/>
+      <w:lvlJc w:val="left"/>
+      <w:pPr>
+        <w:ind w:left="720" w:hanging="360"/>
+      </w:pPr>
+    </w:lvl>
+    <w:lvl w:ilvl="1" w:tplc="40090019" w:tentative="1">
+      <w:start w:val="1"/>
+      <w:numFmt w:val="lowerLetter"/>
+      <w:lvlText w:val="%2."/>
+      <w:lvlJc w:val="left"/>
+      <w:pPr>
+        <w:ind w:left="1440" w:hanging="360"/>
+      </w:pPr>
+    </w:lvl>
+    <w:lvl w:ilvl="2" w:tplc="4009001B" w:tentative="1">
+      <w:start w:val="1"/>
+      <w:numFmt w:val="lowerRoman"/>
+      <w:lvlText w:val="%3."/>
+      <w:lvlJc w:val="right"/>
+      <w:pPr>
+        <w:ind w:left="2160" w:hanging="180"/>
+      </w:pPr>
+    </w:lvl>
+    <w:lvl w:ilvl="3" w:tplc="4009000F" w:tentative="1">
+      <w:start w:val="1"/>
+      <w:numFmt w:val="decimal"/>
+      <w:lvlText w:val="%4."/>
+      <w:lvlJc w:val="left"/>
+      <w:pPr>
+        <w:ind w:left="2880" w:hanging="360"/>
+      </w:pPr>
+    </w:lvl>
+    <w:lvl w:ilvl="4" w:tplc="40090019" w:tentative="1">
+      <w:start w:val="1"/>
+      <w:numFmt w:val="lowerLetter"/>
+      <w:lvlText w:val="%5."/>
+      <w:lvlJc w:val="left"/>
+      <w:pPr>
+        <w:ind w:left="3600" w:hanging="360"/>
+      </w:pPr>
+    </w:lvl>
+    <w:lvl w:ilvl="5" w:tplc="4009001B" w:tentative="1">
+      <w:start w:val="1"/>
+      <w:numFmt w:val="lowerRoman"/>
+      <w:lvlText w:val="%6."/>
+      <w:lvlJc w:val="right"/>
+      <w:pPr>
+        <w:ind w:left="4320" w:hanging="180"/>
+      </w:pPr>
+    </w:lvl>
+    <w:lvl w:ilvl="6" w:tplc="4009000F" w:tentative="1">
+      <w:start w:val="1"/>
+      <w:numFmt w:val="decimal"/>
+      <w:lvlText w:val="%7."/>
+      <w:lvlJc w:val="left"/>
+      <w:pPr>
+        <w:ind w:left="5040" w:hanging="360"/>
+      </w:pPr>
+    </w:lvl>
+    <w:lvl w:ilvl="7" w:tplc="40090019" w:tentative="1">
+      <w:start w:val="1"/>
+      <w:numFmt w:val="lowerLetter"/>
+      <w:lvlText w:val="%8."/>
+      <w:lvlJc w:val="left"/>
+      <w:pPr>
+        <w:ind w:left="5760" w:hanging="360"/>
+      </w:pPr>
+    </w:lvl>
+    <w:lvl w:ilvl="8" w:tplc="4009001B" w:tentative="1">
+      <w:start w:val="1"/>
+      <w:numFmt w:val="lowerRoman"/>
+      <w:lvlText w:val="%9."/>
+      <w:lvlJc w:val="right"/>
+      <w:pPr>
+        <w:ind w:left="6480" w:hanging="180"/>
+      </w:pPr>
+    </w:lvl>
+  </w:abstractNum>
+  <w:abstractNum w:abstractNumId="3" w15:restartNumberingAfterBreak="0">
     <w:nsid w:val="291D7CF8"/>
     <w:multiLevelType w:val="hybridMultilevel"/>
     <w:tmpl w:val="14B4A2F2"/>
@@ -1280,7 +1996,7 @@
       </w:rPr>
     </w:lvl>
   </w:abstractNum>
-  <w:abstractNum w:abstractNumId="2" w15:restartNumberingAfterBreak="0">
+  <w:abstractNum w:abstractNumId="4" w15:restartNumberingAfterBreak="0">
     <w:nsid w:val="2C707F1F"/>
     <w:multiLevelType w:val="hybridMultilevel"/>
     <w:tmpl w:val="53463E74"/>
@@ -1393,7 +2109,7 @@
       </w:rPr>
     </w:lvl>
   </w:abstractNum>
-  <w:abstractNum w:abstractNumId="3" w15:restartNumberingAfterBreak="0">
+  <w:abstractNum w:abstractNumId="5" w15:restartNumberingAfterBreak="0">
     <w:nsid w:val="2EE258FC"/>
     <w:multiLevelType w:val="hybridMultilevel"/>
     <w:tmpl w:val="09704BC4"/>
@@ -1506,7 +2222,93 @@
       </w:rPr>
     </w:lvl>
   </w:abstractNum>
-  <w:abstractNum w:abstractNumId="4" w15:restartNumberingAfterBreak="0">
+  <w:abstractNum w:abstractNumId="6" w15:restartNumberingAfterBreak="0">
+    <w:nsid w:val="33A92922"/>
+    <w:multiLevelType w:val="hybridMultilevel"/>
+    <w:tmpl w:val="698C79BC"/>
+    <w:lvl w:ilvl="0" w:tplc="4009000F">
+      <w:start w:val="1"/>
+      <w:numFmt w:val="decimal"/>
+      <w:lvlText w:val="%1."/>
+      <w:lvlJc w:val="left"/>
+      <w:pPr>
+        <w:ind w:left="1080" w:hanging="360"/>
+      </w:pPr>
+    </w:lvl>
+    <w:lvl w:ilvl="1" w:tplc="40090019" w:tentative="1">
+      <w:start w:val="1"/>
+      <w:numFmt w:val="lowerLetter"/>
+      <w:lvlText w:val="%2."/>
+      <w:lvlJc w:val="left"/>
+      <w:pPr>
+        <w:ind w:left="1800" w:hanging="360"/>
+      </w:pPr>
+    </w:lvl>
+    <w:lvl w:ilvl="2" w:tplc="4009001B" w:tentative="1">
+      <w:start w:val="1"/>
+      <w:numFmt w:val="lowerRoman"/>
+      <w:lvlText w:val="%3."/>
+      <w:lvlJc w:val="right"/>
+      <w:pPr>
+        <w:ind w:left="2520" w:hanging="180"/>
+      </w:pPr>
+    </w:lvl>
+    <w:lvl w:ilvl="3" w:tplc="4009000F" w:tentative="1">
+      <w:start w:val="1"/>
+      <w:numFmt w:val="decimal"/>
+      <w:lvlText w:val="%4."/>
+      <w:lvlJc w:val="left"/>
+      <w:pPr>
+        <w:ind w:left="3240" w:hanging="360"/>
+      </w:pPr>
+    </w:lvl>
+    <w:lvl w:ilvl="4" w:tplc="40090019" w:tentative="1">
+      <w:start w:val="1"/>
+      <w:numFmt w:val="lowerLetter"/>
+      <w:lvlText w:val="%5."/>
+      <w:lvlJc w:val="left"/>
+      <w:pPr>
+        <w:ind w:left="3960" w:hanging="360"/>
+      </w:pPr>
+    </w:lvl>
+    <w:lvl w:ilvl="5" w:tplc="4009001B" w:tentative="1">
+      <w:start w:val="1"/>
+      <w:numFmt w:val="lowerRoman"/>
+      <w:lvlText w:val="%6."/>
+      <w:lvlJc w:val="right"/>
+      <w:pPr>
+        <w:ind w:left="4680" w:hanging="180"/>
+      </w:pPr>
+    </w:lvl>
+    <w:lvl w:ilvl="6" w:tplc="4009000F" w:tentative="1">
+      <w:start w:val="1"/>
+      <w:numFmt w:val="decimal"/>
+      <w:lvlText w:val="%7."/>
+      <w:lvlJc w:val="left"/>
+      <w:pPr>
+        <w:ind w:left="5400" w:hanging="360"/>
+      </w:pPr>
+    </w:lvl>
+    <w:lvl w:ilvl="7" w:tplc="40090019" w:tentative="1">
+      <w:start w:val="1"/>
+      <w:numFmt w:val="lowerLetter"/>
+      <w:lvlText w:val="%8."/>
+      <w:lvlJc w:val="left"/>
+      <w:pPr>
+        <w:ind w:left="6120" w:hanging="360"/>
+      </w:pPr>
+    </w:lvl>
+    <w:lvl w:ilvl="8" w:tplc="4009001B" w:tentative="1">
+      <w:start w:val="1"/>
+      <w:numFmt w:val="lowerRoman"/>
+      <w:lvlText w:val="%9."/>
+      <w:lvlJc w:val="right"/>
+      <w:pPr>
+        <w:ind w:left="6840" w:hanging="180"/>
+      </w:pPr>
+    </w:lvl>
+  </w:abstractNum>
+  <w:abstractNum w:abstractNumId="7" w15:restartNumberingAfterBreak="0">
     <w:nsid w:val="38445128"/>
     <w:multiLevelType w:val="hybridMultilevel"/>
     <w:tmpl w:val="4BB81F88"/>
@@ -1592,7 +2394,7 @@
       </w:pPr>
     </w:lvl>
   </w:abstractNum>
-  <w:abstractNum w:abstractNumId="5" w15:restartNumberingAfterBreak="0">
+  <w:abstractNum w:abstractNumId="8" w15:restartNumberingAfterBreak="0">
     <w:nsid w:val="3DFB7861"/>
     <w:multiLevelType w:val="hybridMultilevel"/>
     <w:tmpl w:val="ABD2237E"/>
@@ -1705,7 +2507,295 @@
       </w:rPr>
     </w:lvl>
   </w:abstractNum>
-  <w:abstractNum w:abstractNumId="6" w15:restartNumberingAfterBreak="0">
+  <w:abstractNum w:abstractNumId="9" w15:restartNumberingAfterBreak="0">
+    <w:nsid w:val="45633D2A"/>
+    <w:multiLevelType w:val="hybridMultilevel"/>
+    <w:tmpl w:val="7820FF9C"/>
+    <w:lvl w:ilvl="0" w:tplc="40090001">
+      <w:start w:val="1"/>
+      <w:numFmt w:val="bullet"/>
+      <w:lvlText w:val=""/>
+      <w:lvlJc w:val="left"/>
+      <w:pPr>
+        <w:ind w:left="720" w:hanging="360"/>
+      </w:pPr>
+      <w:rPr>
+        <w:rFonts w:ascii="Symbol" w:hAnsi="Symbol" w:hint="default"/>
+      </w:rPr>
+    </w:lvl>
+    <w:lvl w:ilvl="1" w:tplc="40090003" w:tentative="1">
+      <w:start w:val="1"/>
+      <w:numFmt w:val="bullet"/>
+      <w:lvlText w:val="o"/>
+      <w:lvlJc w:val="left"/>
+      <w:pPr>
+        <w:ind w:left="1440" w:hanging="360"/>
+      </w:pPr>
+      <w:rPr>
+        <w:rFonts w:ascii="Courier New" w:hAnsi="Courier New" w:cs="Courier New" w:hint="default"/>
+      </w:rPr>
+    </w:lvl>
+    <w:lvl w:ilvl="2" w:tplc="40090005" w:tentative="1">
+      <w:start w:val="1"/>
+      <w:numFmt w:val="bullet"/>
+      <w:lvlText w:val=""/>
+      <w:lvlJc w:val="left"/>
+      <w:pPr>
+        <w:ind w:left="2160" w:hanging="360"/>
+      </w:pPr>
+      <w:rPr>
+        <w:rFonts w:ascii="Wingdings" w:hAnsi="Wingdings" w:hint="default"/>
+      </w:rPr>
+    </w:lvl>
+    <w:lvl w:ilvl="3" w:tplc="40090001" w:tentative="1">
+      <w:start w:val="1"/>
+      <w:numFmt w:val="bullet"/>
+      <w:lvlText w:val=""/>
+      <w:lvlJc w:val="left"/>
+      <w:pPr>
+        <w:ind w:left="2880" w:hanging="360"/>
+      </w:pPr>
+      <w:rPr>
+        <w:rFonts w:ascii="Symbol" w:hAnsi="Symbol" w:hint="default"/>
+      </w:rPr>
+    </w:lvl>
+    <w:lvl w:ilvl="4" w:tplc="40090003" w:tentative="1">
+      <w:start w:val="1"/>
+      <w:numFmt w:val="bullet"/>
+      <w:lvlText w:val="o"/>
+      <w:lvlJc w:val="left"/>
+      <w:pPr>
+        <w:ind w:left="3600" w:hanging="360"/>
+      </w:pPr>
+      <w:rPr>
+        <w:rFonts w:ascii="Courier New" w:hAnsi="Courier New" w:cs="Courier New" w:hint="default"/>
+      </w:rPr>
+    </w:lvl>
+    <w:lvl w:ilvl="5" w:tplc="40090005" w:tentative="1">
+      <w:start w:val="1"/>
+      <w:numFmt w:val="bullet"/>
+      <w:lvlText w:val=""/>
+      <w:lvlJc w:val="left"/>
+      <w:pPr>
+        <w:ind w:left="4320" w:hanging="360"/>
+      </w:pPr>
+      <w:rPr>
+        <w:rFonts w:ascii="Wingdings" w:hAnsi="Wingdings" w:hint="default"/>
+      </w:rPr>
+    </w:lvl>
+    <w:lvl w:ilvl="6" w:tplc="40090001" w:tentative="1">
+      <w:start w:val="1"/>
+      <w:numFmt w:val="bullet"/>
+      <w:lvlText w:val=""/>
+      <w:lvlJc w:val="left"/>
+      <w:pPr>
+        <w:ind w:left="5040" w:hanging="360"/>
+      </w:pPr>
+      <w:rPr>
+        <w:rFonts w:ascii="Symbol" w:hAnsi="Symbol" w:hint="default"/>
+      </w:rPr>
+    </w:lvl>
+    <w:lvl w:ilvl="7" w:tplc="40090003" w:tentative="1">
+      <w:start w:val="1"/>
+      <w:numFmt w:val="bullet"/>
+      <w:lvlText w:val="o"/>
+      <w:lvlJc w:val="left"/>
+      <w:pPr>
+        <w:ind w:left="5760" w:hanging="360"/>
+      </w:pPr>
+      <w:rPr>
+        <w:rFonts w:ascii="Courier New" w:hAnsi="Courier New" w:cs="Courier New" w:hint="default"/>
+      </w:rPr>
+    </w:lvl>
+    <w:lvl w:ilvl="8" w:tplc="40090005" w:tentative="1">
+      <w:start w:val="1"/>
+      <w:numFmt w:val="bullet"/>
+      <w:lvlText w:val=""/>
+      <w:lvlJc w:val="left"/>
+      <w:pPr>
+        <w:ind w:left="6480" w:hanging="360"/>
+      </w:pPr>
+      <w:rPr>
+        <w:rFonts w:ascii="Wingdings" w:hAnsi="Wingdings" w:hint="default"/>
+      </w:rPr>
+    </w:lvl>
+  </w:abstractNum>
+  <w:abstractNum w:abstractNumId="10" w15:restartNumberingAfterBreak="0">
+    <w:nsid w:val="4A38091B"/>
+    <w:multiLevelType w:val="hybridMultilevel"/>
+    <w:tmpl w:val="F5BE3400"/>
+    <w:lvl w:ilvl="0" w:tplc="4009000F">
+      <w:start w:val="1"/>
+      <w:numFmt w:val="decimal"/>
+      <w:lvlText w:val="%1."/>
+      <w:lvlJc w:val="left"/>
+      <w:pPr>
+        <w:ind w:left="720" w:hanging="360"/>
+      </w:pPr>
+    </w:lvl>
+    <w:lvl w:ilvl="1" w:tplc="40090019" w:tentative="1">
+      <w:start w:val="1"/>
+      <w:numFmt w:val="lowerLetter"/>
+      <w:lvlText w:val="%2."/>
+      <w:lvlJc w:val="left"/>
+      <w:pPr>
+        <w:ind w:left="1440" w:hanging="360"/>
+      </w:pPr>
+    </w:lvl>
+    <w:lvl w:ilvl="2" w:tplc="4009001B" w:tentative="1">
+      <w:start w:val="1"/>
+      <w:numFmt w:val="lowerRoman"/>
+      <w:lvlText w:val="%3."/>
+      <w:lvlJc w:val="right"/>
+      <w:pPr>
+        <w:ind w:left="2160" w:hanging="180"/>
+      </w:pPr>
+    </w:lvl>
+    <w:lvl w:ilvl="3" w:tplc="4009000F" w:tentative="1">
+      <w:start w:val="1"/>
+      <w:numFmt w:val="decimal"/>
+      <w:lvlText w:val="%4."/>
+      <w:lvlJc w:val="left"/>
+      <w:pPr>
+        <w:ind w:left="2880" w:hanging="360"/>
+      </w:pPr>
+    </w:lvl>
+    <w:lvl w:ilvl="4" w:tplc="40090019" w:tentative="1">
+      <w:start w:val="1"/>
+      <w:numFmt w:val="lowerLetter"/>
+      <w:lvlText w:val="%5."/>
+      <w:lvlJc w:val="left"/>
+      <w:pPr>
+        <w:ind w:left="3600" w:hanging="360"/>
+      </w:pPr>
+    </w:lvl>
+    <w:lvl w:ilvl="5" w:tplc="4009001B" w:tentative="1">
+      <w:start w:val="1"/>
+      <w:numFmt w:val="lowerRoman"/>
+      <w:lvlText w:val="%6."/>
+      <w:lvlJc w:val="right"/>
+      <w:pPr>
+        <w:ind w:left="4320" w:hanging="180"/>
+      </w:pPr>
+    </w:lvl>
+    <w:lvl w:ilvl="6" w:tplc="4009000F" w:tentative="1">
+      <w:start w:val="1"/>
+      <w:numFmt w:val="decimal"/>
+      <w:lvlText w:val="%7."/>
+      <w:lvlJc w:val="left"/>
+      <w:pPr>
+        <w:ind w:left="5040" w:hanging="360"/>
+      </w:pPr>
+    </w:lvl>
+    <w:lvl w:ilvl="7" w:tplc="40090019" w:tentative="1">
+      <w:start w:val="1"/>
+      <w:numFmt w:val="lowerLetter"/>
+      <w:lvlText w:val="%8."/>
+      <w:lvlJc w:val="left"/>
+      <w:pPr>
+        <w:ind w:left="5760" w:hanging="360"/>
+      </w:pPr>
+    </w:lvl>
+    <w:lvl w:ilvl="8" w:tplc="4009001B" w:tentative="1">
+      <w:start w:val="1"/>
+      <w:numFmt w:val="lowerRoman"/>
+      <w:lvlText w:val="%9."/>
+      <w:lvlJc w:val="right"/>
+      <w:pPr>
+        <w:ind w:left="6480" w:hanging="180"/>
+      </w:pPr>
+    </w:lvl>
+  </w:abstractNum>
+  <w:abstractNum w:abstractNumId="11" w15:restartNumberingAfterBreak="0">
+    <w:nsid w:val="4BA36E1E"/>
+    <w:multiLevelType w:val="hybridMultilevel"/>
+    <w:tmpl w:val="26EA211C"/>
+    <w:lvl w:ilvl="0" w:tplc="40090001">
+      <w:start w:val="1"/>
+      <w:numFmt w:val="bullet"/>
+      <w:lvlText w:val=""/>
+      <w:lvlJc w:val="left"/>
+      <w:pPr>
+        <w:ind w:left="720" w:hanging="360"/>
+      </w:pPr>
+      <w:rPr>
+        <w:rFonts w:ascii="Symbol" w:hAnsi="Symbol" w:hint="default"/>
+      </w:rPr>
+    </w:lvl>
+    <w:lvl w:ilvl="1" w:tplc="FFFFFFFF" w:tentative="1">
+      <w:start w:val="1"/>
+      <w:numFmt w:val="lowerLetter"/>
+      <w:lvlText w:val="%2."/>
+      <w:lvlJc w:val="left"/>
+      <w:pPr>
+        <w:ind w:left="1440" w:hanging="360"/>
+      </w:pPr>
+    </w:lvl>
+    <w:lvl w:ilvl="2" w:tplc="FFFFFFFF" w:tentative="1">
+      <w:start w:val="1"/>
+      <w:numFmt w:val="lowerRoman"/>
+      <w:lvlText w:val="%3."/>
+      <w:lvlJc w:val="right"/>
+      <w:pPr>
+        <w:ind w:left="2160" w:hanging="180"/>
+      </w:pPr>
+    </w:lvl>
+    <w:lvl w:ilvl="3" w:tplc="FFFFFFFF" w:tentative="1">
+      <w:start w:val="1"/>
+      <w:numFmt w:val="decimal"/>
+      <w:lvlText w:val="%4."/>
+      <w:lvlJc w:val="left"/>
+      <w:pPr>
+        <w:ind w:left="2880" w:hanging="360"/>
+      </w:pPr>
+    </w:lvl>
+    <w:lvl w:ilvl="4" w:tplc="FFFFFFFF" w:tentative="1">
+      <w:start w:val="1"/>
+      <w:numFmt w:val="lowerLetter"/>
+      <w:lvlText w:val="%5."/>
+      <w:lvlJc w:val="left"/>
+      <w:pPr>
+        <w:ind w:left="3600" w:hanging="360"/>
+      </w:pPr>
+    </w:lvl>
+    <w:lvl w:ilvl="5" w:tplc="FFFFFFFF" w:tentative="1">
+      <w:start w:val="1"/>
+      <w:numFmt w:val="lowerRoman"/>
+      <w:lvlText w:val="%6."/>
+      <w:lvlJc w:val="right"/>
+      <w:pPr>
+        <w:ind w:left="4320" w:hanging="180"/>
+      </w:pPr>
+    </w:lvl>
+    <w:lvl w:ilvl="6" w:tplc="FFFFFFFF" w:tentative="1">
+      <w:start w:val="1"/>
+      <w:numFmt w:val="decimal"/>
+      <w:lvlText w:val="%7."/>
+      <w:lvlJc w:val="left"/>
+      <w:pPr>
+        <w:ind w:left="5040" w:hanging="360"/>
+      </w:pPr>
+    </w:lvl>
+    <w:lvl w:ilvl="7" w:tplc="FFFFFFFF" w:tentative="1">
+      <w:start w:val="1"/>
+      <w:numFmt w:val="lowerLetter"/>
+      <w:lvlText w:val="%8."/>
+      <w:lvlJc w:val="left"/>
+      <w:pPr>
+        <w:ind w:left="5760" w:hanging="360"/>
+      </w:pPr>
+    </w:lvl>
+    <w:lvl w:ilvl="8" w:tplc="FFFFFFFF" w:tentative="1">
+      <w:start w:val="1"/>
+      <w:numFmt w:val="lowerRoman"/>
+      <w:lvlText w:val="%9."/>
+      <w:lvlJc w:val="right"/>
+      <w:pPr>
+        <w:ind w:left="6480" w:hanging="180"/>
+      </w:pPr>
+    </w:lvl>
+  </w:abstractNum>
+  <w:abstractNum w:abstractNumId="12" w15:restartNumberingAfterBreak="0">
     <w:nsid w:val="528C0CF0"/>
     <w:multiLevelType w:val="hybridMultilevel"/>
     <w:tmpl w:val="6F6E722C"/>
@@ -1791,7 +2881,7 @@
       </w:pPr>
     </w:lvl>
   </w:abstractNum>
-  <w:abstractNum w:abstractNumId="7" w15:restartNumberingAfterBreak="0">
+  <w:abstractNum w:abstractNumId="13" w15:restartNumberingAfterBreak="0">
     <w:nsid w:val="55FB3DE3"/>
     <w:multiLevelType w:val="hybridMultilevel"/>
     <w:tmpl w:val="8208F522"/>
@@ -1877,7 +2967,7 @@
       </w:pPr>
     </w:lvl>
   </w:abstractNum>
-  <w:abstractNum w:abstractNumId="8" w15:restartNumberingAfterBreak="0">
+  <w:abstractNum w:abstractNumId="14" w15:restartNumberingAfterBreak="0">
     <w:nsid w:val="5B2310AE"/>
     <w:multiLevelType w:val="hybridMultilevel"/>
     <w:tmpl w:val="1C2621D0"/>
@@ -1990,32 +3080,603 @@
       </w:rPr>
     </w:lvl>
   </w:abstractNum>
+  <w:abstractNum w:abstractNumId="15" w15:restartNumberingAfterBreak="0">
+    <w:nsid w:val="5B3F38CD"/>
+    <w:multiLevelType w:val="hybridMultilevel"/>
+    <w:tmpl w:val="997E0344"/>
+    <w:lvl w:ilvl="0" w:tplc="40090011">
+      <w:start w:val="1"/>
+      <w:numFmt w:val="decimal"/>
+      <w:lvlText w:val="%1)"/>
+      <w:lvlJc w:val="left"/>
+      <w:pPr>
+        <w:ind w:left="720" w:hanging="360"/>
+      </w:pPr>
+    </w:lvl>
+    <w:lvl w:ilvl="1" w:tplc="40090019" w:tentative="1">
+      <w:start w:val="1"/>
+      <w:numFmt w:val="lowerLetter"/>
+      <w:lvlText w:val="%2."/>
+      <w:lvlJc w:val="left"/>
+      <w:pPr>
+        <w:ind w:left="1440" w:hanging="360"/>
+      </w:pPr>
+    </w:lvl>
+    <w:lvl w:ilvl="2" w:tplc="4009001B" w:tentative="1">
+      <w:start w:val="1"/>
+      <w:numFmt w:val="lowerRoman"/>
+      <w:lvlText w:val="%3."/>
+      <w:lvlJc w:val="right"/>
+      <w:pPr>
+        <w:ind w:left="2160" w:hanging="180"/>
+      </w:pPr>
+    </w:lvl>
+    <w:lvl w:ilvl="3" w:tplc="4009000F" w:tentative="1">
+      <w:start w:val="1"/>
+      <w:numFmt w:val="decimal"/>
+      <w:lvlText w:val="%4."/>
+      <w:lvlJc w:val="left"/>
+      <w:pPr>
+        <w:ind w:left="2880" w:hanging="360"/>
+      </w:pPr>
+    </w:lvl>
+    <w:lvl w:ilvl="4" w:tplc="40090019" w:tentative="1">
+      <w:start w:val="1"/>
+      <w:numFmt w:val="lowerLetter"/>
+      <w:lvlText w:val="%5."/>
+      <w:lvlJc w:val="left"/>
+      <w:pPr>
+        <w:ind w:left="3600" w:hanging="360"/>
+      </w:pPr>
+    </w:lvl>
+    <w:lvl w:ilvl="5" w:tplc="4009001B" w:tentative="1">
+      <w:start w:val="1"/>
+      <w:numFmt w:val="lowerRoman"/>
+      <w:lvlText w:val="%6."/>
+      <w:lvlJc w:val="right"/>
+      <w:pPr>
+        <w:ind w:left="4320" w:hanging="180"/>
+      </w:pPr>
+    </w:lvl>
+    <w:lvl w:ilvl="6" w:tplc="4009000F" w:tentative="1">
+      <w:start w:val="1"/>
+      <w:numFmt w:val="decimal"/>
+      <w:lvlText w:val="%7."/>
+      <w:lvlJc w:val="left"/>
+      <w:pPr>
+        <w:ind w:left="5040" w:hanging="360"/>
+      </w:pPr>
+    </w:lvl>
+    <w:lvl w:ilvl="7" w:tplc="40090019" w:tentative="1">
+      <w:start w:val="1"/>
+      <w:numFmt w:val="lowerLetter"/>
+      <w:lvlText w:val="%8."/>
+      <w:lvlJc w:val="left"/>
+      <w:pPr>
+        <w:ind w:left="5760" w:hanging="360"/>
+      </w:pPr>
+    </w:lvl>
+    <w:lvl w:ilvl="8" w:tplc="4009001B" w:tentative="1">
+      <w:start w:val="1"/>
+      <w:numFmt w:val="lowerRoman"/>
+      <w:lvlText w:val="%9."/>
+      <w:lvlJc w:val="right"/>
+      <w:pPr>
+        <w:ind w:left="6480" w:hanging="180"/>
+      </w:pPr>
+    </w:lvl>
+  </w:abstractNum>
+  <w:abstractNum w:abstractNumId="16" w15:restartNumberingAfterBreak="0">
+    <w:nsid w:val="617E62FA"/>
+    <w:multiLevelType w:val="hybridMultilevel"/>
+    <w:tmpl w:val="DE96BDAE"/>
+    <w:lvl w:ilvl="0" w:tplc="40090001">
+      <w:start w:val="1"/>
+      <w:numFmt w:val="bullet"/>
+      <w:lvlText w:val=""/>
+      <w:lvlJc w:val="left"/>
+      <w:pPr>
+        <w:ind w:left="720" w:hanging="360"/>
+      </w:pPr>
+      <w:rPr>
+        <w:rFonts w:ascii="Symbol" w:hAnsi="Symbol" w:hint="default"/>
+      </w:rPr>
+    </w:lvl>
+    <w:lvl w:ilvl="1" w:tplc="40090003" w:tentative="1">
+      <w:start w:val="1"/>
+      <w:numFmt w:val="bullet"/>
+      <w:lvlText w:val="o"/>
+      <w:lvlJc w:val="left"/>
+      <w:pPr>
+        <w:ind w:left="1440" w:hanging="360"/>
+      </w:pPr>
+      <w:rPr>
+        <w:rFonts w:ascii="Courier New" w:hAnsi="Courier New" w:cs="Courier New" w:hint="default"/>
+      </w:rPr>
+    </w:lvl>
+    <w:lvl w:ilvl="2" w:tplc="40090005" w:tentative="1">
+      <w:start w:val="1"/>
+      <w:numFmt w:val="bullet"/>
+      <w:lvlText w:val=""/>
+      <w:lvlJc w:val="left"/>
+      <w:pPr>
+        <w:ind w:left="2160" w:hanging="360"/>
+      </w:pPr>
+      <w:rPr>
+        <w:rFonts w:ascii="Wingdings" w:hAnsi="Wingdings" w:hint="default"/>
+      </w:rPr>
+    </w:lvl>
+    <w:lvl w:ilvl="3" w:tplc="40090001" w:tentative="1">
+      <w:start w:val="1"/>
+      <w:numFmt w:val="bullet"/>
+      <w:lvlText w:val=""/>
+      <w:lvlJc w:val="left"/>
+      <w:pPr>
+        <w:ind w:left="2880" w:hanging="360"/>
+      </w:pPr>
+      <w:rPr>
+        <w:rFonts w:ascii="Symbol" w:hAnsi="Symbol" w:hint="default"/>
+      </w:rPr>
+    </w:lvl>
+    <w:lvl w:ilvl="4" w:tplc="40090003" w:tentative="1">
+      <w:start w:val="1"/>
+      <w:numFmt w:val="bullet"/>
+      <w:lvlText w:val="o"/>
+      <w:lvlJc w:val="left"/>
+      <w:pPr>
+        <w:ind w:left="3600" w:hanging="360"/>
+      </w:pPr>
+      <w:rPr>
+        <w:rFonts w:ascii="Courier New" w:hAnsi="Courier New" w:cs="Courier New" w:hint="default"/>
+      </w:rPr>
+    </w:lvl>
+    <w:lvl w:ilvl="5" w:tplc="40090005" w:tentative="1">
+      <w:start w:val="1"/>
+      <w:numFmt w:val="bullet"/>
+      <w:lvlText w:val=""/>
+      <w:lvlJc w:val="left"/>
+      <w:pPr>
+        <w:ind w:left="4320" w:hanging="360"/>
+      </w:pPr>
+      <w:rPr>
+        <w:rFonts w:ascii="Wingdings" w:hAnsi="Wingdings" w:hint="default"/>
+      </w:rPr>
+    </w:lvl>
+    <w:lvl w:ilvl="6" w:tplc="40090001" w:tentative="1">
+      <w:start w:val="1"/>
+      <w:numFmt w:val="bullet"/>
+      <w:lvlText w:val=""/>
+      <w:lvlJc w:val="left"/>
+      <w:pPr>
+        <w:ind w:left="5040" w:hanging="360"/>
+      </w:pPr>
+      <w:rPr>
+        <w:rFonts w:ascii="Symbol" w:hAnsi="Symbol" w:hint="default"/>
+      </w:rPr>
+    </w:lvl>
+    <w:lvl w:ilvl="7" w:tplc="40090003" w:tentative="1">
+      <w:start w:val="1"/>
+      <w:numFmt w:val="bullet"/>
+      <w:lvlText w:val="o"/>
+      <w:lvlJc w:val="left"/>
+      <w:pPr>
+        <w:ind w:left="5760" w:hanging="360"/>
+      </w:pPr>
+      <w:rPr>
+        <w:rFonts w:ascii="Courier New" w:hAnsi="Courier New" w:cs="Courier New" w:hint="default"/>
+      </w:rPr>
+    </w:lvl>
+    <w:lvl w:ilvl="8" w:tplc="40090005" w:tentative="1">
+      <w:start w:val="1"/>
+      <w:numFmt w:val="bullet"/>
+      <w:lvlText w:val=""/>
+      <w:lvlJc w:val="left"/>
+      <w:pPr>
+        <w:ind w:left="6480" w:hanging="360"/>
+      </w:pPr>
+      <w:rPr>
+        <w:rFonts w:ascii="Wingdings" w:hAnsi="Wingdings" w:hint="default"/>
+      </w:rPr>
+    </w:lvl>
+  </w:abstractNum>
+  <w:abstractNum w:abstractNumId="17" w15:restartNumberingAfterBreak="0">
+    <w:nsid w:val="61C0510B"/>
+    <w:multiLevelType w:val="hybridMultilevel"/>
+    <w:tmpl w:val="AB686566"/>
+    <w:lvl w:ilvl="0" w:tplc="40090001">
+      <w:start w:val="1"/>
+      <w:numFmt w:val="bullet"/>
+      <w:lvlText w:val=""/>
+      <w:lvlJc w:val="left"/>
+      <w:pPr>
+        <w:ind w:left="720" w:hanging="360"/>
+      </w:pPr>
+      <w:rPr>
+        <w:rFonts w:ascii="Symbol" w:hAnsi="Symbol" w:hint="default"/>
+      </w:rPr>
+    </w:lvl>
+    <w:lvl w:ilvl="1" w:tplc="40090003" w:tentative="1">
+      <w:start w:val="1"/>
+      <w:numFmt w:val="bullet"/>
+      <w:lvlText w:val="o"/>
+      <w:lvlJc w:val="left"/>
+      <w:pPr>
+        <w:ind w:left="1440" w:hanging="360"/>
+      </w:pPr>
+      <w:rPr>
+        <w:rFonts w:ascii="Courier New" w:hAnsi="Courier New" w:cs="Courier New" w:hint="default"/>
+      </w:rPr>
+    </w:lvl>
+    <w:lvl w:ilvl="2" w:tplc="40090005" w:tentative="1">
+      <w:start w:val="1"/>
+      <w:numFmt w:val="bullet"/>
+      <w:lvlText w:val=""/>
+      <w:lvlJc w:val="left"/>
+      <w:pPr>
+        <w:ind w:left="2160" w:hanging="360"/>
+      </w:pPr>
+      <w:rPr>
+        <w:rFonts w:ascii="Wingdings" w:hAnsi="Wingdings" w:hint="default"/>
+      </w:rPr>
+    </w:lvl>
+    <w:lvl w:ilvl="3" w:tplc="40090001" w:tentative="1">
+      <w:start w:val="1"/>
+      <w:numFmt w:val="bullet"/>
+      <w:lvlText w:val=""/>
+      <w:lvlJc w:val="left"/>
+      <w:pPr>
+        <w:ind w:left="2880" w:hanging="360"/>
+      </w:pPr>
+      <w:rPr>
+        <w:rFonts w:ascii="Symbol" w:hAnsi="Symbol" w:hint="default"/>
+      </w:rPr>
+    </w:lvl>
+    <w:lvl w:ilvl="4" w:tplc="40090003" w:tentative="1">
+      <w:start w:val="1"/>
+      <w:numFmt w:val="bullet"/>
+      <w:lvlText w:val="o"/>
+      <w:lvlJc w:val="left"/>
+      <w:pPr>
+        <w:ind w:left="3600" w:hanging="360"/>
+      </w:pPr>
+      <w:rPr>
+        <w:rFonts w:ascii="Courier New" w:hAnsi="Courier New" w:cs="Courier New" w:hint="default"/>
+      </w:rPr>
+    </w:lvl>
+    <w:lvl w:ilvl="5" w:tplc="40090005" w:tentative="1">
+      <w:start w:val="1"/>
+      <w:numFmt w:val="bullet"/>
+      <w:lvlText w:val=""/>
+      <w:lvlJc w:val="left"/>
+      <w:pPr>
+        <w:ind w:left="4320" w:hanging="360"/>
+      </w:pPr>
+      <w:rPr>
+        <w:rFonts w:ascii="Wingdings" w:hAnsi="Wingdings" w:hint="default"/>
+      </w:rPr>
+    </w:lvl>
+    <w:lvl w:ilvl="6" w:tplc="40090001" w:tentative="1">
+      <w:start w:val="1"/>
+      <w:numFmt w:val="bullet"/>
+      <w:lvlText w:val=""/>
+      <w:lvlJc w:val="left"/>
+      <w:pPr>
+        <w:ind w:left="5040" w:hanging="360"/>
+      </w:pPr>
+      <w:rPr>
+        <w:rFonts w:ascii="Symbol" w:hAnsi="Symbol" w:hint="default"/>
+      </w:rPr>
+    </w:lvl>
+    <w:lvl w:ilvl="7" w:tplc="40090003" w:tentative="1">
+      <w:start w:val="1"/>
+      <w:numFmt w:val="bullet"/>
+      <w:lvlText w:val="o"/>
+      <w:lvlJc w:val="left"/>
+      <w:pPr>
+        <w:ind w:left="5760" w:hanging="360"/>
+      </w:pPr>
+      <w:rPr>
+        <w:rFonts w:ascii="Courier New" w:hAnsi="Courier New" w:cs="Courier New" w:hint="default"/>
+      </w:rPr>
+    </w:lvl>
+    <w:lvl w:ilvl="8" w:tplc="40090005" w:tentative="1">
+      <w:start w:val="1"/>
+      <w:numFmt w:val="bullet"/>
+      <w:lvlText w:val=""/>
+      <w:lvlJc w:val="left"/>
+      <w:pPr>
+        <w:ind w:left="6480" w:hanging="360"/>
+      </w:pPr>
+      <w:rPr>
+        <w:rFonts w:ascii="Wingdings" w:hAnsi="Wingdings" w:hint="default"/>
+      </w:rPr>
+    </w:lvl>
+  </w:abstractNum>
+  <w:abstractNum w:abstractNumId="18" w15:restartNumberingAfterBreak="0">
+    <w:nsid w:val="620A678F"/>
+    <w:multiLevelType w:val="hybridMultilevel"/>
+    <w:tmpl w:val="048A733C"/>
+    <w:lvl w:ilvl="0" w:tplc="40090001">
+      <w:start w:val="1"/>
+      <w:numFmt w:val="bullet"/>
+      <w:lvlText w:val=""/>
+      <w:lvlJc w:val="left"/>
+      <w:pPr>
+        <w:ind w:left="720" w:hanging="360"/>
+      </w:pPr>
+      <w:rPr>
+        <w:rFonts w:ascii="Symbol" w:hAnsi="Symbol" w:hint="default"/>
+      </w:rPr>
+    </w:lvl>
+    <w:lvl w:ilvl="1" w:tplc="40090003" w:tentative="1">
+      <w:start w:val="1"/>
+      <w:numFmt w:val="bullet"/>
+      <w:lvlText w:val="o"/>
+      <w:lvlJc w:val="left"/>
+      <w:pPr>
+        <w:ind w:left="1440" w:hanging="360"/>
+      </w:pPr>
+      <w:rPr>
+        <w:rFonts w:ascii="Courier New" w:hAnsi="Courier New" w:cs="Courier New" w:hint="default"/>
+      </w:rPr>
+    </w:lvl>
+    <w:lvl w:ilvl="2" w:tplc="40090005" w:tentative="1">
+      <w:start w:val="1"/>
+      <w:numFmt w:val="bullet"/>
+      <w:lvlText w:val=""/>
+      <w:lvlJc w:val="left"/>
+      <w:pPr>
+        <w:ind w:left="2160" w:hanging="360"/>
+      </w:pPr>
+      <w:rPr>
+        <w:rFonts w:ascii="Wingdings" w:hAnsi="Wingdings" w:hint="default"/>
+      </w:rPr>
+    </w:lvl>
+    <w:lvl w:ilvl="3" w:tplc="40090001" w:tentative="1">
+      <w:start w:val="1"/>
+      <w:numFmt w:val="bullet"/>
+      <w:lvlText w:val=""/>
+      <w:lvlJc w:val="left"/>
+      <w:pPr>
+        <w:ind w:left="2880" w:hanging="360"/>
+      </w:pPr>
+      <w:rPr>
+        <w:rFonts w:ascii="Symbol" w:hAnsi="Symbol" w:hint="default"/>
+      </w:rPr>
+    </w:lvl>
+    <w:lvl w:ilvl="4" w:tplc="40090003" w:tentative="1">
+      <w:start w:val="1"/>
+      <w:numFmt w:val="bullet"/>
+      <w:lvlText w:val="o"/>
+      <w:lvlJc w:val="left"/>
+      <w:pPr>
+        <w:ind w:left="3600" w:hanging="360"/>
+      </w:pPr>
+      <w:rPr>
+        <w:rFonts w:ascii="Courier New" w:hAnsi="Courier New" w:cs="Courier New" w:hint="default"/>
+      </w:rPr>
+    </w:lvl>
+    <w:lvl w:ilvl="5" w:tplc="40090005" w:tentative="1">
+      <w:start w:val="1"/>
+      <w:numFmt w:val="bullet"/>
+      <w:lvlText w:val=""/>
+      <w:lvlJc w:val="left"/>
+      <w:pPr>
+        <w:ind w:left="4320" w:hanging="360"/>
+      </w:pPr>
+      <w:rPr>
+        <w:rFonts w:ascii="Wingdings" w:hAnsi="Wingdings" w:hint="default"/>
+      </w:rPr>
+    </w:lvl>
+    <w:lvl w:ilvl="6" w:tplc="40090001" w:tentative="1">
+      <w:start w:val="1"/>
+      <w:numFmt w:val="bullet"/>
+      <w:lvlText w:val=""/>
+      <w:lvlJc w:val="left"/>
+      <w:pPr>
+        <w:ind w:left="5040" w:hanging="360"/>
+      </w:pPr>
+      <w:rPr>
+        <w:rFonts w:ascii="Symbol" w:hAnsi="Symbol" w:hint="default"/>
+      </w:rPr>
+    </w:lvl>
+    <w:lvl w:ilvl="7" w:tplc="40090003" w:tentative="1">
+      <w:start w:val="1"/>
+      <w:numFmt w:val="bullet"/>
+      <w:lvlText w:val="o"/>
+      <w:lvlJc w:val="left"/>
+      <w:pPr>
+        <w:ind w:left="5760" w:hanging="360"/>
+      </w:pPr>
+      <w:rPr>
+        <w:rFonts w:ascii="Courier New" w:hAnsi="Courier New" w:cs="Courier New" w:hint="default"/>
+      </w:rPr>
+    </w:lvl>
+    <w:lvl w:ilvl="8" w:tplc="40090005" w:tentative="1">
+      <w:start w:val="1"/>
+      <w:numFmt w:val="bullet"/>
+      <w:lvlText w:val=""/>
+      <w:lvlJc w:val="left"/>
+      <w:pPr>
+        <w:ind w:left="6480" w:hanging="360"/>
+      </w:pPr>
+      <w:rPr>
+        <w:rFonts w:ascii="Wingdings" w:hAnsi="Wingdings" w:hint="default"/>
+      </w:rPr>
+    </w:lvl>
+  </w:abstractNum>
+  <w:abstractNum w:abstractNumId="19" w15:restartNumberingAfterBreak="0">
+    <w:nsid w:val="7C2F6CA6"/>
+    <w:multiLevelType w:val="hybridMultilevel"/>
+    <w:tmpl w:val="D1B82140"/>
+    <w:lvl w:ilvl="0" w:tplc="40090001">
+      <w:start w:val="1"/>
+      <w:numFmt w:val="bullet"/>
+      <w:lvlText w:val=""/>
+      <w:lvlJc w:val="left"/>
+      <w:pPr>
+        <w:ind w:left="720" w:hanging="360"/>
+      </w:pPr>
+      <w:rPr>
+        <w:rFonts w:ascii="Symbol" w:hAnsi="Symbol" w:hint="default"/>
+      </w:rPr>
+    </w:lvl>
+    <w:lvl w:ilvl="1" w:tplc="40090003" w:tentative="1">
+      <w:start w:val="1"/>
+      <w:numFmt w:val="bullet"/>
+      <w:lvlText w:val="o"/>
+      <w:lvlJc w:val="left"/>
+      <w:pPr>
+        <w:ind w:left="1440" w:hanging="360"/>
+      </w:pPr>
+      <w:rPr>
+        <w:rFonts w:ascii="Courier New" w:hAnsi="Courier New" w:cs="Courier New" w:hint="default"/>
+      </w:rPr>
+    </w:lvl>
+    <w:lvl w:ilvl="2" w:tplc="40090005" w:tentative="1">
+      <w:start w:val="1"/>
+      <w:numFmt w:val="bullet"/>
+      <w:lvlText w:val=""/>
+      <w:lvlJc w:val="left"/>
+      <w:pPr>
+        <w:ind w:left="2160" w:hanging="360"/>
+      </w:pPr>
+      <w:rPr>
+        <w:rFonts w:ascii="Wingdings" w:hAnsi="Wingdings" w:hint="default"/>
+      </w:rPr>
+    </w:lvl>
+    <w:lvl w:ilvl="3" w:tplc="40090001" w:tentative="1">
+      <w:start w:val="1"/>
+      <w:numFmt w:val="bullet"/>
+      <w:lvlText w:val=""/>
+      <w:lvlJc w:val="left"/>
+      <w:pPr>
+        <w:ind w:left="2880" w:hanging="360"/>
+      </w:pPr>
+      <w:rPr>
+        <w:rFonts w:ascii="Symbol" w:hAnsi="Symbol" w:hint="default"/>
+      </w:rPr>
+    </w:lvl>
+    <w:lvl w:ilvl="4" w:tplc="40090003" w:tentative="1">
+      <w:start w:val="1"/>
+      <w:numFmt w:val="bullet"/>
+      <w:lvlText w:val="o"/>
+      <w:lvlJc w:val="left"/>
+      <w:pPr>
+        <w:ind w:left="3600" w:hanging="360"/>
+      </w:pPr>
+      <w:rPr>
+        <w:rFonts w:ascii="Courier New" w:hAnsi="Courier New" w:cs="Courier New" w:hint="default"/>
+      </w:rPr>
+    </w:lvl>
+    <w:lvl w:ilvl="5" w:tplc="40090005" w:tentative="1">
+      <w:start w:val="1"/>
+      <w:numFmt w:val="bullet"/>
+      <w:lvlText w:val=""/>
+      <w:lvlJc w:val="left"/>
+      <w:pPr>
+        <w:ind w:left="4320" w:hanging="360"/>
+      </w:pPr>
+      <w:rPr>
+        <w:rFonts w:ascii="Wingdings" w:hAnsi="Wingdings" w:hint="default"/>
+      </w:rPr>
+    </w:lvl>
+    <w:lvl w:ilvl="6" w:tplc="40090001" w:tentative="1">
+      <w:start w:val="1"/>
+      <w:numFmt w:val="bullet"/>
+      <w:lvlText w:val=""/>
+      <w:lvlJc w:val="left"/>
+      <w:pPr>
+        <w:ind w:left="5040" w:hanging="360"/>
+      </w:pPr>
+      <w:rPr>
+        <w:rFonts w:ascii="Symbol" w:hAnsi="Symbol" w:hint="default"/>
+      </w:rPr>
+    </w:lvl>
+    <w:lvl w:ilvl="7" w:tplc="40090003" w:tentative="1">
+      <w:start w:val="1"/>
+      <w:numFmt w:val="bullet"/>
+      <w:lvlText w:val="o"/>
+      <w:lvlJc w:val="left"/>
+      <w:pPr>
+        <w:ind w:left="5760" w:hanging="360"/>
+      </w:pPr>
+      <w:rPr>
+        <w:rFonts w:ascii="Courier New" w:hAnsi="Courier New" w:cs="Courier New" w:hint="default"/>
+      </w:rPr>
+    </w:lvl>
+    <w:lvl w:ilvl="8" w:tplc="40090005" w:tentative="1">
+      <w:start w:val="1"/>
+      <w:numFmt w:val="bullet"/>
+      <w:lvlText w:val=""/>
+      <w:lvlJc w:val="left"/>
+      <w:pPr>
+        <w:ind w:left="6480" w:hanging="360"/>
+      </w:pPr>
+      <w:rPr>
+        <w:rFonts w:ascii="Wingdings" w:hAnsi="Wingdings" w:hint="default"/>
+      </w:rPr>
+    </w:lvl>
+  </w:abstractNum>
   <w:num w:numId="1" w16cid:durableId="1486701773">
+    <w:abstractNumId w:val="2"/>
+  </w:num>
+  <w:num w:numId="2" w16cid:durableId="171797479">
+    <w:abstractNumId w:val="8"/>
+  </w:num>
+  <w:num w:numId="3" w16cid:durableId="1855877109">
+    <w:abstractNumId w:val="14"/>
+  </w:num>
+  <w:num w:numId="4" w16cid:durableId="232938215">
+    <w:abstractNumId w:val="3"/>
+  </w:num>
+  <w:num w:numId="5" w16cid:durableId="826898043">
+    <w:abstractNumId w:val="5"/>
+  </w:num>
+  <w:num w:numId="6" w16cid:durableId="1691180822">
+    <w:abstractNumId w:val="4"/>
+  </w:num>
+  <w:num w:numId="7" w16cid:durableId="1075467489">
+    <w:abstractNumId w:val="7"/>
+  </w:num>
+  <w:num w:numId="8" w16cid:durableId="2064476026">
+    <w:abstractNumId w:val="12"/>
+  </w:num>
+  <w:num w:numId="9" w16cid:durableId="1764839814">
+    <w:abstractNumId w:val="13"/>
+  </w:num>
+  <w:num w:numId="10" w16cid:durableId="57172152">
+    <w:abstractNumId w:val="6"/>
+  </w:num>
+  <w:num w:numId="11" w16cid:durableId="1865752283">
+    <w:abstractNumId w:val="18"/>
+  </w:num>
+  <w:num w:numId="12" w16cid:durableId="920722390">
+    <w:abstractNumId w:val="1"/>
+  </w:num>
+  <w:num w:numId="13" w16cid:durableId="1882860088">
+    <w:abstractNumId w:val="16"/>
+  </w:num>
+  <w:num w:numId="14" w16cid:durableId="495727257">
+    <w:abstractNumId w:val="10"/>
+  </w:num>
+  <w:num w:numId="15" w16cid:durableId="942806220">
+    <w:abstractNumId w:val="11"/>
+  </w:num>
+  <w:num w:numId="16" w16cid:durableId="2123762777">
+    <w:abstractNumId w:val="15"/>
+  </w:num>
+  <w:num w:numId="17" w16cid:durableId="599606729">
+    <w:abstractNumId w:val="19"/>
+  </w:num>
+  <w:num w:numId="18" w16cid:durableId="1189877332">
+    <w:abstractNumId w:val="9"/>
+  </w:num>
+  <w:num w:numId="19" w16cid:durableId="14305772">
     <w:abstractNumId w:val="0"/>
   </w:num>
-  <w:num w:numId="2" w16cid:durableId="171797479">
-    <w:abstractNumId w:val="5"/>
-  </w:num>
-  <w:num w:numId="3" w16cid:durableId="1855877109">
-    <w:abstractNumId w:val="8"/>
-  </w:num>
-  <w:num w:numId="4" w16cid:durableId="232938215">
-    <w:abstractNumId w:val="1"/>
-  </w:num>
-  <w:num w:numId="5" w16cid:durableId="826898043">
-    <w:abstractNumId w:val="3"/>
-  </w:num>
-  <w:num w:numId="6" w16cid:durableId="1691180822">
-    <w:abstractNumId w:val="2"/>
-  </w:num>
-  <w:num w:numId="7" w16cid:durableId="1075467489">
-    <w:abstractNumId w:val="4"/>
-  </w:num>
-  <w:num w:numId="8" w16cid:durableId="2064476026">
-    <w:abstractNumId w:val="6"/>
-  </w:num>
-  <w:num w:numId="9" w16cid:durableId="1764839814">
-    <w:abstractNumId w:val="7"/>
+  <w:num w:numId="20" w16cid:durableId="914441189">
+    <w:abstractNumId w:val="17"/>
   </w:num>
 </w:numbering>
 </file>

</xml_diff>

<commit_message>
Elements in SAP GUI
</commit_message>
<xml_diff>
--- a/db_Document/basic.docx
+++ b/db_Document/basic.docx
@@ -65,14 +65,27 @@
       <w:r>
         <w:t xml:space="preserve">Figure </w:t>
       </w:r>
-      <w:fldSimple w:instr=" SEQ Figure \* ARABIC ">
-        <w:r>
-          <w:rPr>
-            <w:noProof/>
-          </w:rPr>
-          <w:t>1</w:t>
-        </w:r>
-      </w:fldSimple>
+      <w:r>
+        <w:fldChar w:fldCharType="begin"/>
+      </w:r>
+      <w:r>
+        <w:instrText xml:space="preserve"> SEQ Figure \* ARABIC </w:instrText>
+      </w:r>
+      <w:r>
+        <w:fldChar w:fldCharType="separate"/>
+      </w:r>
+      <w:r>
+        <w:rPr>
+          <w:noProof/>
+        </w:rPr>
+        <w:t>1</w:t>
+      </w:r>
+      <w:r>
+        <w:rPr>
+          <w:noProof/>
+        </w:rPr>
+        <w:fldChar w:fldCharType="end"/>
+      </w:r>
       <w:r>
         <w:t xml:space="preserve"> What is SAP and ERP</w:t>
       </w:r>
@@ -84,20 +97,7 @@
     </w:p>
     <w:p>
       <w:r>
-        <w:t>Multi-</w:t>
-      </w:r>
-      <w:proofErr w:type="spellStart"/>
-      <w:proofErr w:type="gramStart"/>
-      <w:r>
-        <w:t>lingal</w:t>
-      </w:r>
-      <w:proofErr w:type="spellEnd"/>
-      <w:r>
-        <w:t xml:space="preserve"> :</w:t>
-      </w:r>
-      <w:proofErr w:type="gramEnd"/>
-      <w:r>
-        <w:t>- Multiple Language</w:t>
+        <w:t>Multi-lingal :- Multiple Language</w:t>
       </w:r>
     </w:p>
     <w:p>
@@ -154,14 +154,27 @@
       <w:r>
         <w:t xml:space="preserve">Figure </w:t>
       </w:r>
-      <w:fldSimple w:instr=" SEQ Figure \* ARABIC ">
-        <w:r>
-          <w:rPr>
-            <w:noProof/>
-          </w:rPr>
-          <w:t>2</w:t>
-        </w:r>
-      </w:fldSimple>
+      <w:r>
+        <w:fldChar w:fldCharType="begin"/>
+      </w:r>
+      <w:r>
+        <w:instrText xml:space="preserve"> SEQ Figure \* ARABIC </w:instrText>
+      </w:r>
+      <w:r>
+        <w:fldChar w:fldCharType="separate"/>
+      </w:r>
+      <w:r>
+        <w:rPr>
+          <w:noProof/>
+        </w:rPr>
+        <w:t>2</w:t>
+      </w:r>
+      <w:r>
+        <w:rPr>
+          <w:noProof/>
+        </w:rPr>
+        <w:fldChar w:fldCharType="end"/>
+      </w:r>
       <w:r>
         <w:t xml:space="preserve">  R/</w:t>
       </w:r>
@@ -227,24 +240,29 @@
       <w:r>
         <w:t xml:space="preserve">Figure </w:t>
       </w:r>
-      <w:fldSimple w:instr=" SEQ Figure \* ARABIC ">
-        <w:r>
-          <w:rPr>
-            <w:noProof/>
-          </w:rPr>
-          <w:t>3</w:t>
-        </w:r>
-      </w:fldSimple>
-      <w:r>
-        <w:t xml:space="preserve"> SAP NetWeaver it integrates </w:t>
-      </w:r>
-      <w:proofErr w:type="gramStart"/>
-      <w:r>
-        <w:t>e.g.</w:t>
-      </w:r>
-      <w:proofErr w:type="gramEnd"/>
-      <w:r>
-        <w:t xml:space="preserve"> ERP CRM SRM PI</w:t>
+      <w:r>
+        <w:fldChar w:fldCharType="begin"/>
+      </w:r>
+      <w:r>
+        <w:instrText xml:space="preserve"> SEQ Figure \* ARABIC </w:instrText>
+      </w:r>
+      <w:r>
+        <w:fldChar w:fldCharType="separate"/>
+      </w:r>
+      <w:r>
+        <w:rPr>
+          <w:noProof/>
+        </w:rPr>
+        <w:t>3</w:t>
+      </w:r>
+      <w:r>
+        <w:rPr>
+          <w:noProof/>
+        </w:rPr>
+        <w:fldChar w:fldCharType="end"/>
+      </w:r>
+      <w:r>
+        <w:t xml:space="preserve"> SAP NetWeaver it integrates e.g. ERP CRM SRM PI</w:t>
       </w:r>
     </w:p>
     <w:p>
@@ -301,14 +319,27 @@
       <w:r>
         <w:t xml:space="preserve">Figure </w:t>
       </w:r>
-      <w:fldSimple w:instr=" SEQ Figure \* ARABIC ">
-        <w:r>
-          <w:rPr>
-            <w:noProof/>
-          </w:rPr>
-          <w:t>4</w:t>
-        </w:r>
-      </w:fldSimple>
+      <w:r>
+        <w:fldChar w:fldCharType="begin"/>
+      </w:r>
+      <w:r>
+        <w:instrText xml:space="preserve"> SEQ Figure \* ARABIC </w:instrText>
+      </w:r>
+      <w:r>
+        <w:fldChar w:fldCharType="separate"/>
+      </w:r>
+      <w:r>
+        <w:rPr>
+          <w:noProof/>
+        </w:rPr>
+        <w:t>4</w:t>
+      </w:r>
+      <w:r>
+        <w:rPr>
+          <w:noProof/>
+        </w:rPr>
+        <w:fldChar w:fldCharType="end"/>
+      </w:r>
       <w:r>
         <w:t xml:space="preserve"> Models in SAP</w:t>
       </w:r>
@@ -367,14 +398,27 @@
       <w:r>
         <w:t xml:space="preserve">Figure </w:t>
       </w:r>
-      <w:fldSimple w:instr=" SEQ Figure \* ARABIC ">
-        <w:r>
-          <w:rPr>
-            <w:noProof/>
-          </w:rPr>
-          <w:t>5</w:t>
-        </w:r>
-      </w:fldSimple>
+      <w:r>
+        <w:fldChar w:fldCharType="begin"/>
+      </w:r>
+      <w:r>
+        <w:instrText xml:space="preserve"> SEQ Figure \* ARABIC </w:instrText>
+      </w:r>
+      <w:r>
+        <w:fldChar w:fldCharType="separate"/>
+      </w:r>
+      <w:r>
+        <w:rPr>
+          <w:noProof/>
+        </w:rPr>
+        <w:t>5</w:t>
+      </w:r>
+      <w:r>
+        <w:rPr>
+          <w:noProof/>
+        </w:rPr>
+        <w:fldChar w:fldCharType="end"/>
+      </w:r>
       <w:r>
         <w:t xml:space="preserve"> Login Configuration</w:t>
       </w:r>
@@ -442,14 +486,27 @@
       <w:r>
         <w:t xml:space="preserve">Figure </w:t>
       </w:r>
-      <w:fldSimple w:instr=" SEQ Figure \* ARABIC ">
-        <w:r>
-          <w:rPr>
-            <w:noProof/>
-          </w:rPr>
-          <w:t>6</w:t>
-        </w:r>
-      </w:fldSimple>
+      <w:r>
+        <w:fldChar w:fldCharType="begin"/>
+      </w:r>
+      <w:r>
+        <w:instrText xml:space="preserve"> SEQ Figure \* ARABIC </w:instrText>
+      </w:r>
+      <w:r>
+        <w:fldChar w:fldCharType="separate"/>
+      </w:r>
+      <w:r>
+        <w:rPr>
+          <w:noProof/>
+        </w:rPr>
+        <w:t>6</w:t>
+      </w:r>
+      <w:r>
+        <w:rPr>
+          <w:noProof/>
+        </w:rPr>
+        <w:fldChar w:fldCharType="end"/>
+      </w:r>
       <w:r>
         <w:t xml:space="preserve"> Application Server Architecture</w:t>
       </w:r>
@@ -737,14 +794,27 @@
       <w:r>
         <w:t xml:space="preserve">Figure </w:t>
       </w:r>
-      <w:fldSimple w:instr=" SEQ Figure \* ARABIC ">
-        <w:r>
-          <w:rPr>
-            <w:noProof/>
-          </w:rPr>
-          <w:t>7</w:t>
-        </w:r>
-      </w:fldSimple>
+      <w:r>
+        <w:fldChar w:fldCharType="begin"/>
+      </w:r>
+      <w:r>
+        <w:instrText xml:space="preserve"> SEQ Figure \* ARABIC </w:instrText>
+      </w:r>
+      <w:r>
+        <w:fldChar w:fldCharType="separate"/>
+      </w:r>
+      <w:r>
+        <w:rPr>
+          <w:noProof/>
+        </w:rPr>
+        <w:t>7</w:t>
+      </w:r>
+      <w:r>
+        <w:rPr>
+          <w:noProof/>
+        </w:rPr>
+        <w:fldChar w:fldCharType="end"/>
+      </w:r>
       <w:r>
         <w:t xml:space="preserve"> SAP system landscape</w:t>
       </w:r>
@@ -978,14 +1048,27 @@
       <w:r>
         <w:t xml:space="preserve">Figure </w:t>
       </w:r>
-      <w:fldSimple w:instr=" SEQ Figure \* ARABIC ">
-        <w:r>
-          <w:rPr>
-            <w:noProof/>
-          </w:rPr>
-          <w:t>8</w:t>
-        </w:r>
-      </w:fldSimple>
+      <w:r>
+        <w:fldChar w:fldCharType="begin"/>
+      </w:r>
+      <w:r>
+        <w:instrText xml:space="preserve"> SEQ Figure \* ARABIC </w:instrText>
+      </w:r>
+      <w:r>
+        <w:fldChar w:fldCharType="separate"/>
+      </w:r>
+      <w:r>
+        <w:rPr>
+          <w:noProof/>
+        </w:rPr>
+        <w:t>8</w:t>
+      </w:r>
+      <w:r>
+        <w:rPr>
+          <w:noProof/>
+        </w:rPr>
+        <w:fldChar w:fldCharType="end"/>
+      </w:r>
       <w:r>
         <w:t xml:space="preserve"> SAP Logon Configuration</w:t>
       </w:r>
@@ -1141,6 +1224,9 @@
         <w:jc w:val="center"/>
       </w:pPr>
       <w:r>
+        <w:rPr>
+          <w:noProof/>
+        </w:rPr>
         <w:lastRenderedPageBreak/>
         <w:drawing>
           <wp:inline distT="0" distB="0" distL="0" distR="0" wp14:anchorId="08C55D40" wp14:editId="16971262">
@@ -1187,14 +1273,27 @@
       <w:r>
         <w:t xml:space="preserve">Figure </w:t>
       </w:r>
-      <w:fldSimple w:instr=" SEQ Figure \* ARABIC ">
-        <w:r>
-          <w:rPr>
-            <w:noProof/>
-          </w:rPr>
-          <w:t>9</w:t>
-        </w:r>
-      </w:fldSimple>
+      <w:r>
+        <w:fldChar w:fldCharType="begin"/>
+      </w:r>
+      <w:r>
+        <w:instrText xml:space="preserve"> SEQ Figure \* ARABIC </w:instrText>
+      </w:r>
+      <w:r>
+        <w:fldChar w:fldCharType="separate"/>
+      </w:r>
+      <w:r>
+        <w:rPr>
+          <w:noProof/>
+        </w:rPr>
+        <w:t>9</w:t>
+      </w:r>
+      <w:r>
+        <w:rPr>
+          <w:noProof/>
+        </w:rPr>
+        <w:fldChar w:fldCharType="end"/>
+      </w:r>
       <w:r>
         <w:t xml:space="preserve"> Click on the options.</w:t>
       </w:r>
@@ -1217,6 +1316,9 @@
         <w:jc w:val="center"/>
       </w:pPr>
       <w:r>
+        <w:rPr>
+          <w:noProof/>
+        </w:rPr>
         <w:drawing>
           <wp:inline distT="0" distB="0" distL="0" distR="0" wp14:anchorId="07F33563" wp14:editId="1853BC5B">
             <wp:extent cx="4983912" cy="3490262"/>
@@ -1262,14 +1364,27 @@
       <w:r>
         <w:t xml:space="preserve">Figure </w:t>
       </w:r>
-      <w:fldSimple w:instr=" SEQ Figure \* ARABIC ">
-        <w:r>
-          <w:rPr>
-            <w:noProof/>
-          </w:rPr>
-          <w:t>10</w:t>
-        </w:r>
-      </w:fldSimple>
+      <w:r>
+        <w:fldChar w:fldCharType="begin"/>
+      </w:r>
+      <w:r>
+        <w:instrText xml:space="preserve"> SEQ Figure \* ARABIC </w:instrText>
+      </w:r>
+      <w:r>
+        <w:fldChar w:fldCharType="separate"/>
+      </w:r>
+      <w:r>
+        <w:rPr>
+          <w:noProof/>
+        </w:rPr>
+        <w:t>10</w:t>
+      </w:r>
+      <w:r>
+        <w:rPr>
+          <w:noProof/>
+        </w:rPr>
+        <w:fldChar w:fldCharType="end"/>
+      </w:r>
       <w:r>
         <w:t xml:space="preserve"> Customizing the font size.</w:t>
       </w:r>
@@ -1288,6 +1403,9 @@
         <w:jc w:val="center"/>
       </w:pPr>
       <w:r>
+        <w:rPr>
+          <w:noProof/>
+        </w:rPr>
         <w:lastRenderedPageBreak/>
         <w:drawing>
           <wp:inline distT="0" distB="0" distL="0" distR="0" wp14:anchorId="122E796F" wp14:editId="1BF551FF">
@@ -1407,15 +1525,7 @@
         </w:numPr>
       </w:pPr>
       <w:r>
-        <w:t xml:space="preserve">The standard toolbar button </w:t>
-      </w:r>
-      <w:proofErr w:type="gramStart"/>
-      <w:r>
-        <w:t>are</w:t>
-      </w:r>
-      <w:proofErr w:type="gramEnd"/>
-      <w:r>
-        <w:t xml:space="preserve"> also called as function keys.</w:t>
+        <w:t>The standard toolbar button are also called as function keys.</w:t>
       </w:r>
     </w:p>
     <w:p>
@@ -1451,15 +1561,7 @@
         </w:numPr>
       </w:pPr>
       <w:r>
-        <w:t xml:space="preserve">Command bar can </w:t>
-      </w:r>
-      <w:proofErr w:type="gramStart"/>
-      <w:r>
-        <w:t>opened</w:t>
-      </w:r>
-      <w:proofErr w:type="gramEnd"/>
-      <w:r>
-        <w:t xml:space="preserve"> and closed by using the icon on the right of the command bar.</w:t>
+        <w:t>Command bar can opened and closed by using the icon on the right of the command bar.</w:t>
       </w:r>
     </w:p>
     <w:p>
@@ -1575,6 +1677,30 @@
     </w:p>
     <w:p>
       <w:pPr>
+        <w:pStyle w:val="ListParagraph"/>
+        <w:numPr>
+          <w:ilvl w:val="0"/>
+          <w:numId w:val="21"/>
+        </w:numPr>
+      </w:pPr>
+      <w:r>
+        <w:t>The screen area of SAP GUI is the area where the actual application is displayed.</w:t>
+      </w:r>
+    </w:p>
+    <w:p>
+      <w:pPr>
+        <w:pStyle w:val="ListParagraph"/>
+        <w:numPr>
+          <w:ilvl w:val="0"/>
+          <w:numId w:val="21"/>
+        </w:numPr>
+      </w:pPr>
+      <w:r>
+        <w:t>It consists of layout elements like buttons, input fields, radio buttons, checkboxes.</w:t>
+      </w:r>
+    </w:p>
+    <w:p>
+      <w:pPr>
         <w:pStyle w:val="Heading2"/>
         <w:numPr>
           <w:ilvl w:val="0"/>
@@ -1583,6 +1709,42 @@
       </w:pPr>
       <w:r>
         <w:t>Status Bar</w:t>
+      </w:r>
+    </w:p>
+    <w:p>
+      <w:pPr>
+        <w:pStyle w:val="ListParagraph"/>
+        <w:numPr>
+          <w:ilvl w:val="0"/>
+          <w:numId w:val="22"/>
+        </w:numPr>
+      </w:pPr>
+      <w:r>
+        <w:t>The status bar is located at the bottom of the screen.</w:t>
+      </w:r>
+    </w:p>
+    <w:p>
+      <w:pPr>
+        <w:pStyle w:val="ListParagraph"/>
+        <w:numPr>
+          <w:ilvl w:val="0"/>
+          <w:numId w:val="22"/>
+        </w:numPr>
+      </w:pPr>
+      <w:r>
+        <w:t xml:space="preserve">It displays the important message such as errors and completion of transaction </w:t>
+      </w:r>
+    </w:p>
+    <w:p>
+      <w:pPr>
+        <w:pStyle w:val="ListParagraph"/>
+        <w:numPr>
+          <w:ilvl w:val="0"/>
+          <w:numId w:val="22"/>
+        </w:numPr>
+      </w:pPr>
+      <w:r>
+        <w:t>It also displays the session information also such as system, client, user, program, transaction.</w:t>
       </w:r>
     </w:p>
     <w:p/>
@@ -2508,6 +2670,119 @@
     </w:lvl>
   </w:abstractNum>
   <w:abstractNum w:abstractNumId="9" w15:restartNumberingAfterBreak="0">
+    <w:nsid w:val="3F086985"/>
+    <w:multiLevelType w:val="hybridMultilevel"/>
+    <w:tmpl w:val="DD42DAB4"/>
+    <w:lvl w:ilvl="0" w:tplc="40090001">
+      <w:start w:val="1"/>
+      <w:numFmt w:val="bullet"/>
+      <w:lvlText w:val=""/>
+      <w:lvlJc w:val="left"/>
+      <w:pPr>
+        <w:ind w:left="720" w:hanging="360"/>
+      </w:pPr>
+      <w:rPr>
+        <w:rFonts w:ascii="Symbol" w:hAnsi="Symbol" w:hint="default"/>
+      </w:rPr>
+    </w:lvl>
+    <w:lvl w:ilvl="1" w:tplc="40090003" w:tentative="1">
+      <w:start w:val="1"/>
+      <w:numFmt w:val="bullet"/>
+      <w:lvlText w:val="o"/>
+      <w:lvlJc w:val="left"/>
+      <w:pPr>
+        <w:ind w:left="1440" w:hanging="360"/>
+      </w:pPr>
+      <w:rPr>
+        <w:rFonts w:ascii="Courier New" w:hAnsi="Courier New" w:cs="Courier New" w:hint="default"/>
+      </w:rPr>
+    </w:lvl>
+    <w:lvl w:ilvl="2" w:tplc="40090005" w:tentative="1">
+      <w:start w:val="1"/>
+      <w:numFmt w:val="bullet"/>
+      <w:lvlText w:val=""/>
+      <w:lvlJc w:val="left"/>
+      <w:pPr>
+        <w:ind w:left="2160" w:hanging="360"/>
+      </w:pPr>
+      <w:rPr>
+        <w:rFonts w:ascii="Wingdings" w:hAnsi="Wingdings" w:hint="default"/>
+      </w:rPr>
+    </w:lvl>
+    <w:lvl w:ilvl="3" w:tplc="40090001" w:tentative="1">
+      <w:start w:val="1"/>
+      <w:numFmt w:val="bullet"/>
+      <w:lvlText w:val=""/>
+      <w:lvlJc w:val="left"/>
+      <w:pPr>
+        <w:ind w:left="2880" w:hanging="360"/>
+      </w:pPr>
+      <w:rPr>
+        <w:rFonts w:ascii="Symbol" w:hAnsi="Symbol" w:hint="default"/>
+      </w:rPr>
+    </w:lvl>
+    <w:lvl w:ilvl="4" w:tplc="40090003" w:tentative="1">
+      <w:start w:val="1"/>
+      <w:numFmt w:val="bullet"/>
+      <w:lvlText w:val="o"/>
+      <w:lvlJc w:val="left"/>
+      <w:pPr>
+        <w:ind w:left="3600" w:hanging="360"/>
+      </w:pPr>
+      <w:rPr>
+        <w:rFonts w:ascii="Courier New" w:hAnsi="Courier New" w:cs="Courier New" w:hint="default"/>
+      </w:rPr>
+    </w:lvl>
+    <w:lvl w:ilvl="5" w:tplc="40090005" w:tentative="1">
+      <w:start w:val="1"/>
+      <w:numFmt w:val="bullet"/>
+      <w:lvlText w:val=""/>
+      <w:lvlJc w:val="left"/>
+      <w:pPr>
+        <w:ind w:left="4320" w:hanging="360"/>
+      </w:pPr>
+      <w:rPr>
+        <w:rFonts w:ascii="Wingdings" w:hAnsi="Wingdings" w:hint="default"/>
+      </w:rPr>
+    </w:lvl>
+    <w:lvl w:ilvl="6" w:tplc="40090001" w:tentative="1">
+      <w:start w:val="1"/>
+      <w:numFmt w:val="bullet"/>
+      <w:lvlText w:val=""/>
+      <w:lvlJc w:val="left"/>
+      <w:pPr>
+        <w:ind w:left="5040" w:hanging="360"/>
+      </w:pPr>
+      <w:rPr>
+        <w:rFonts w:ascii="Symbol" w:hAnsi="Symbol" w:hint="default"/>
+      </w:rPr>
+    </w:lvl>
+    <w:lvl w:ilvl="7" w:tplc="40090003" w:tentative="1">
+      <w:start w:val="1"/>
+      <w:numFmt w:val="bullet"/>
+      <w:lvlText w:val="o"/>
+      <w:lvlJc w:val="left"/>
+      <w:pPr>
+        <w:ind w:left="5760" w:hanging="360"/>
+      </w:pPr>
+      <w:rPr>
+        <w:rFonts w:ascii="Courier New" w:hAnsi="Courier New" w:cs="Courier New" w:hint="default"/>
+      </w:rPr>
+    </w:lvl>
+    <w:lvl w:ilvl="8" w:tplc="40090005" w:tentative="1">
+      <w:start w:val="1"/>
+      <w:numFmt w:val="bullet"/>
+      <w:lvlText w:val=""/>
+      <w:lvlJc w:val="left"/>
+      <w:pPr>
+        <w:ind w:left="6480" w:hanging="360"/>
+      </w:pPr>
+      <w:rPr>
+        <w:rFonts w:ascii="Wingdings" w:hAnsi="Wingdings" w:hint="default"/>
+      </w:rPr>
+    </w:lvl>
+  </w:abstractNum>
+  <w:abstractNum w:abstractNumId="10" w15:restartNumberingAfterBreak="0">
     <w:nsid w:val="45633D2A"/>
     <w:multiLevelType w:val="hybridMultilevel"/>
     <w:tmpl w:val="7820FF9C"/>
@@ -2620,7 +2895,7 @@
       </w:rPr>
     </w:lvl>
   </w:abstractNum>
-  <w:abstractNum w:abstractNumId="10" w15:restartNumberingAfterBreak="0">
+  <w:abstractNum w:abstractNumId="11" w15:restartNumberingAfterBreak="0">
     <w:nsid w:val="4A38091B"/>
     <w:multiLevelType w:val="hybridMultilevel"/>
     <w:tmpl w:val="F5BE3400"/>
@@ -2706,7 +2981,7 @@
       </w:pPr>
     </w:lvl>
   </w:abstractNum>
-  <w:abstractNum w:abstractNumId="11" w15:restartNumberingAfterBreak="0">
+  <w:abstractNum w:abstractNumId="12" w15:restartNumberingAfterBreak="0">
     <w:nsid w:val="4BA36E1E"/>
     <w:multiLevelType w:val="hybridMultilevel"/>
     <w:tmpl w:val="26EA211C"/>
@@ -2795,7 +3070,7 @@
       </w:pPr>
     </w:lvl>
   </w:abstractNum>
-  <w:abstractNum w:abstractNumId="12" w15:restartNumberingAfterBreak="0">
+  <w:abstractNum w:abstractNumId="13" w15:restartNumberingAfterBreak="0">
     <w:nsid w:val="528C0CF0"/>
     <w:multiLevelType w:val="hybridMultilevel"/>
     <w:tmpl w:val="6F6E722C"/>
@@ -2881,7 +3156,7 @@
       </w:pPr>
     </w:lvl>
   </w:abstractNum>
-  <w:abstractNum w:abstractNumId="13" w15:restartNumberingAfterBreak="0">
+  <w:abstractNum w:abstractNumId="14" w15:restartNumberingAfterBreak="0">
     <w:nsid w:val="55FB3DE3"/>
     <w:multiLevelType w:val="hybridMultilevel"/>
     <w:tmpl w:val="8208F522"/>
@@ -2967,7 +3242,7 @@
       </w:pPr>
     </w:lvl>
   </w:abstractNum>
-  <w:abstractNum w:abstractNumId="14" w15:restartNumberingAfterBreak="0">
+  <w:abstractNum w:abstractNumId="15" w15:restartNumberingAfterBreak="0">
     <w:nsid w:val="5B2310AE"/>
     <w:multiLevelType w:val="hybridMultilevel"/>
     <w:tmpl w:val="1C2621D0"/>
@@ -3080,7 +3355,7 @@
       </w:rPr>
     </w:lvl>
   </w:abstractNum>
-  <w:abstractNum w:abstractNumId="15" w15:restartNumberingAfterBreak="0">
+  <w:abstractNum w:abstractNumId="16" w15:restartNumberingAfterBreak="0">
     <w:nsid w:val="5B3F38CD"/>
     <w:multiLevelType w:val="hybridMultilevel"/>
     <w:tmpl w:val="997E0344"/>
@@ -3166,7 +3441,7 @@
       </w:pPr>
     </w:lvl>
   </w:abstractNum>
-  <w:abstractNum w:abstractNumId="16" w15:restartNumberingAfterBreak="0">
+  <w:abstractNum w:abstractNumId="17" w15:restartNumberingAfterBreak="0">
     <w:nsid w:val="617E62FA"/>
     <w:multiLevelType w:val="hybridMultilevel"/>
     <w:tmpl w:val="DE96BDAE"/>
@@ -3279,7 +3554,7 @@
       </w:rPr>
     </w:lvl>
   </w:abstractNum>
-  <w:abstractNum w:abstractNumId="17" w15:restartNumberingAfterBreak="0">
+  <w:abstractNum w:abstractNumId="18" w15:restartNumberingAfterBreak="0">
     <w:nsid w:val="61C0510B"/>
     <w:multiLevelType w:val="hybridMultilevel"/>
     <w:tmpl w:val="AB686566"/>
@@ -3392,7 +3667,7 @@
       </w:rPr>
     </w:lvl>
   </w:abstractNum>
-  <w:abstractNum w:abstractNumId="18" w15:restartNumberingAfterBreak="0">
+  <w:abstractNum w:abstractNumId="19" w15:restartNumberingAfterBreak="0">
     <w:nsid w:val="620A678F"/>
     <w:multiLevelType w:val="hybridMultilevel"/>
     <w:tmpl w:val="048A733C"/>
@@ -3505,7 +3780,120 @@
       </w:rPr>
     </w:lvl>
   </w:abstractNum>
-  <w:abstractNum w:abstractNumId="19" w15:restartNumberingAfterBreak="0">
+  <w:abstractNum w:abstractNumId="20" w15:restartNumberingAfterBreak="0">
+    <w:nsid w:val="669239A7"/>
+    <w:multiLevelType w:val="hybridMultilevel"/>
+    <w:tmpl w:val="E7902F1A"/>
+    <w:lvl w:ilvl="0" w:tplc="40090001">
+      <w:start w:val="1"/>
+      <w:numFmt w:val="bullet"/>
+      <w:lvlText w:val=""/>
+      <w:lvlJc w:val="left"/>
+      <w:pPr>
+        <w:ind w:left="720" w:hanging="360"/>
+      </w:pPr>
+      <w:rPr>
+        <w:rFonts w:ascii="Symbol" w:hAnsi="Symbol" w:hint="default"/>
+      </w:rPr>
+    </w:lvl>
+    <w:lvl w:ilvl="1" w:tplc="40090003" w:tentative="1">
+      <w:start w:val="1"/>
+      <w:numFmt w:val="bullet"/>
+      <w:lvlText w:val="o"/>
+      <w:lvlJc w:val="left"/>
+      <w:pPr>
+        <w:ind w:left="1440" w:hanging="360"/>
+      </w:pPr>
+      <w:rPr>
+        <w:rFonts w:ascii="Courier New" w:hAnsi="Courier New" w:cs="Courier New" w:hint="default"/>
+      </w:rPr>
+    </w:lvl>
+    <w:lvl w:ilvl="2" w:tplc="40090005" w:tentative="1">
+      <w:start w:val="1"/>
+      <w:numFmt w:val="bullet"/>
+      <w:lvlText w:val=""/>
+      <w:lvlJc w:val="left"/>
+      <w:pPr>
+        <w:ind w:left="2160" w:hanging="360"/>
+      </w:pPr>
+      <w:rPr>
+        <w:rFonts w:ascii="Wingdings" w:hAnsi="Wingdings" w:hint="default"/>
+      </w:rPr>
+    </w:lvl>
+    <w:lvl w:ilvl="3" w:tplc="40090001" w:tentative="1">
+      <w:start w:val="1"/>
+      <w:numFmt w:val="bullet"/>
+      <w:lvlText w:val=""/>
+      <w:lvlJc w:val="left"/>
+      <w:pPr>
+        <w:ind w:left="2880" w:hanging="360"/>
+      </w:pPr>
+      <w:rPr>
+        <w:rFonts w:ascii="Symbol" w:hAnsi="Symbol" w:hint="default"/>
+      </w:rPr>
+    </w:lvl>
+    <w:lvl w:ilvl="4" w:tplc="40090003" w:tentative="1">
+      <w:start w:val="1"/>
+      <w:numFmt w:val="bullet"/>
+      <w:lvlText w:val="o"/>
+      <w:lvlJc w:val="left"/>
+      <w:pPr>
+        <w:ind w:left="3600" w:hanging="360"/>
+      </w:pPr>
+      <w:rPr>
+        <w:rFonts w:ascii="Courier New" w:hAnsi="Courier New" w:cs="Courier New" w:hint="default"/>
+      </w:rPr>
+    </w:lvl>
+    <w:lvl w:ilvl="5" w:tplc="40090005" w:tentative="1">
+      <w:start w:val="1"/>
+      <w:numFmt w:val="bullet"/>
+      <w:lvlText w:val=""/>
+      <w:lvlJc w:val="left"/>
+      <w:pPr>
+        <w:ind w:left="4320" w:hanging="360"/>
+      </w:pPr>
+      <w:rPr>
+        <w:rFonts w:ascii="Wingdings" w:hAnsi="Wingdings" w:hint="default"/>
+      </w:rPr>
+    </w:lvl>
+    <w:lvl w:ilvl="6" w:tplc="40090001" w:tentative="1">
+      <w:start w:val="1"/>
+      <w:numFmt w:val="bullet"/>
+      <w:lvlText w:val=""/>
+      <w:lvlJc w:val="left"/>
+      <w:pPr>
+        <w:ind w:left="5040" w:hanging="360"/>
+      </w:pPr>
+      <w:rPr>
+        <w:rFonts w:ascii="Symbol" w:hAnsi="Symbol" w:hint="default"/>
+      </w:rPr>
+    </w:lvl>
+    <w:lvl w:ilvl="7" w:tplc="40090003" w:tentative="1">
+      <w:start w:val="1"/>
+      <w:numFmt w:val="bullet"/>
+      <w:lvlText w:val="o"/>
+      <w:lvlJc w:val="left"/>
+      <w:pPr>
+        <w:ind w:left="5760" w:hanging="360"/>
+      </w:pPr>
+      <w:rPr>
+        <w:rFonts w:ascii="Courier New" w:hAnsi="Courier New" w:cs="Courier New" w:hint="default"/>
+      </w:rPr>
+    </w:lvl>
+    <w:lvl w:ilvl="8" w:tplc="40090005" w:tentative="1">
+      <w:start w:val="1"/>
+      <w:numFmt w:val="bullet"/>
+      <w:lvlText w:val=""/>
+      <w:lvlJc w:val="left"/>
+      <w:pPr>
+        <w:ind w:left="6480" w:hanging="360"/>
+      </w:pPr>
+      <w:rPr>
+        <w:rFonts w:ascii="Wingdings" w:hAnsi="Wingdings" w:hint="default"/>
+      </w:rPr>
+    </w:lvl>
+  </w:abstractNum>
+  <w:abstractNum w:abstractNumId="21" w15:restartNumberingAfterBreak="0">
     <w:nsid w:val="7C2F6CA6"/>
     <w:multiLevelType w:val="hybridMultilevel"/>
     <w:tmpl w:val="D1B82140"/>
@@ -3625,7 +4013,7 @@
     <w:abstractNumId w:val="8"/>
   </w:num>
   <w:num w:numId="3" w16cid:durableId="1855877109">
-    <w:abstractNumId w:val="14"/>
+    <w:abstractNumId w:val="15"/>
   </w:num>
   <w:num w:numId="4" w16cid:durableId="232938215">
     <w:abstractNumId w:val="3"/>
@@ -3640,43 +4028,49 @@
     <w:abstractNumId w:val="7"/>
   </w:num>
   <w:num w:numId="8" w16cid:durableId="2064476026">
-    <w:abstractNumId w:val="12"/>
+    <w:abstractNumId w:val="13"/>
   </w:num>
   <w:num w:numId="9" w16cid:durableId="1764839814">
-    <w:abstractNumId w:val="13"/>
+    <w:abstractNumId w:val="14"/>
   </w:num>
   <w:num w:numId="10" w16cid:durableId="57172152">
     <w:abstractNumId w:val="6"/>
   </w:num>
   <w:num w:numId="11" w16cid:durableId="1865752283">
-    <w:abstractNumId w:val="18"/>
+    <w:abstractNumId w:val="19"/>
   </w:num>
   <w:num w:numId="12" w16cid:durableId="920722390">
     <w:abstractNumId w:val="1"/>
   </w:num>
   <w:num w:numId="13" w16cid:durableId="1882860088">
+    <w:abstractNumId w:val="17"/>
+  </w:num>
+  <w:num w:numId="14" w16cid:durableId="495727257">
+    <w:abstractNumId w:val="11"/>
+  </w:num>
+  <w:num w:numId="15" w16cid:durableId="942806220">
+    <w:abstractNumId w:val="12"/>
+  </w:num>
+  <w:num w:numId="16" w16cid:durableId="2123762777">
     <w:abstractNumId w:val="16"/>
   </w:num>
-  <w:num w:numId="14" w16cid:durableId="495727257">
-    <w:abstractNumId w:val="10"/>
-  </w:num>
-  <w:num w:numId="15" w16cid:durableId="942806220">
-    <w:abstractNumId w:val="11"/>
-  </w:num>
-  <w:num w:numId="16" w16cid:durableId="2123762777">
-    <w:abstractNumId w:val="15"/>
-  </w:num>
   <w:num w:numId="17" w16cid:durableId="599606729">
-    <w:abstractNumId w:val="19"/>
+    <w:abstractNumId w:val="21"/>
   </w:num>
   <w:num w:numId="18" w16cid:durableId="1189877332">
-    <w:abstractNumId w:val="9"/>
+    <w:abstractNumId w:val="10"/>
   </w:num>
   <w:num w:numId="19" w16cid:durableId="14305772">
     <w:abstractNumId w:val="0"/>
   </w:num>
   <w:num w:numId="20" w16cid:durableId="914441189">
-    <w:abstractNumId w:val="17"/>
+    <w:abstractNumId w:val="18"/>
+  </w:num>
+  <w:num w:numId="21" w16cid:durableId="490371362">
+    <w:abstractNumId w:val="20"/>
+  </w:num>
+  <w:num w:numId="22" w16cid:durableId="1185051870">
+    <w:abstractNumId w:val="9"/>
   </w:num>
 </w:numbering>
 </file>

</xml_diff>